<commit_message>
Done questions and answers
</commit_message>
<xml_diff>
--- a/Questions and answers.docx
+++ b/Questions and answers.docx
@@ -1,6 +1,6 @@
 
 <file path=word/document.xml><?xml version="1.0" encoding="utf-8"?>
-<w:document xmlns:wpc="http://schemas.microsoft.com/office/word/2010/wordprocessingCanvas" xmlns:cx="http://schemas.microsoft.com/office/drawing/2014/chartex" xmlns:mc="http://schemas.openxmlformats.org/markup-compatibility/2006" xmlns:o="urn:schemas-microsoft-com:office:office" xmlns:r="http://schemas.openxmlformats.org/officeDocument/2006/relationships" xmlns:m="http://schemas.openxmlformats.org/officeDocument/2006/math" xmlns:v="urn:schemas-microsoft-com:vml" xmlns:wp14="http://schemas.microsoft.com/office/word/2010/wordprocessingDrawing" xmlns:wp="http://schemas.openxmlformats.org/drawingml/2006/wordprocessingDrawing" xmlns:w10="urn:schemas-microsoft-com:office:word" xmlns:w="http://schemas.openxmlformats.org/wordprocessingml/2006/main" xmlns:w14="http://schemas.microsoft.com/office/word/2010/wordml" xmlns:w15="http://schemas.microsoft.com/office/word/2012/wordml" xmlns:w16se="http://schemas.microsoft.com/office/word/2015/wordml/symex" xmlns:wpg="http://schemas.microsoft.com/office/word/2010/wordprocessingGroup" xmlns:wpi="http://schemas.microsoft.com/office/word/2010/wordprocessingInk" xmlns:wne="http://schemas.microsoft.com/office/word/2006/wordml" xmlns:wps="http://schemas.microsoft.com/office/word/2010/wordprocessingShape" mc:Ignorable="w14 w15 w16se wp14">
+<w:document xmlns:wpc="http://schemas.microsoft.com/office/word/2010/wordprocessingCanvas" xmlns:cx="http://schemas.microsoft.com/office/drawing/2014/chartex" xmlns:cx1="http://schemas.microsoft.com/office/drawing/2015/9/8/chartex" xmlns:cx2="http://schemas.microsoft.com/office/drawing/2015/10/21/chartex" xmlns:cx3="http://schemas.microsoft.com/office/drawing/2016/5/9/chartex" xmlns:cx4="http://schemas.microsoft.com/office/drawing/2016/5/10/chartex" xmlns:cx5="http://schemas.microsoft.com/office/drawing/2016/5/11/chartex" xmlns:cx6="http://schemas.microsoft.com/office/drawing/2016/5/12/chartex" xmlns:cx7="http://schemas.microsoft.com/office/drawing/2016/5/13/chartex" xmlns:cx8="http://schemas.microsoft.com/office/drawing/2016/5/14/chartex" xmlns:mc="http://schemas.openxmlformats.org/markup-compatibility/2006" xmlns:aink="http://schemas.microsoft.com/office/drawing/2016/ink" xmlns:am3d="http://schemas.microsoft.com/office/drawing/2017/model3d" xmlns:o="urn:schemas-microsoft-com:office:office" xmlns:oel="http://schemas.microsoft.com/office/2019/extlst" xmlns:r="http://schemas.openxmlformats.org/officeDocument/2006/relationships" xmlns:m="http://schemas.openxmlformats.org/officeDocument/2006/math" xmlns:v="urn:schemas-microsoft-com:vml" xmlns:wp14="http://schemas.microsoft.com/office/word/2010/wordprocessingDrawing" xmlns:wp="http://schemas.openxmlformats.org/drawingml/2006/wordprocessingDrawing" xmlns:w10="urn:schemas-microsoft-com:office:word" xmlns:w="http://schemas.openxmlformats.org/wordprocessingml/2006/main" xmlns:w14="http://schemas.microsoft.com/office/word/2010/wordml" xmlns:w15="http://schemas.microsoft.com/office/word/2012/wordml" xmlns:w16cex="http://schemas.microsoft.com/office/word/2018/wordml/cex" xmlns:w16cid="http://schemas.microsoft.com/office/word/2016/wordml/cid" xmlns:w16="http://schemas.microsoft.com/office/word/2018/wordml" xmlns:w16sdtdh="http://schemas.microsoft.com/office/word/2020/wordml/sdtdatahash" xmlns:w16se="http://schemas.microsoft.com/office/word/2015/wordml/symex" xmlns:wpg="http://schemas.microsoft.com/office/word/2010/wordprocessingGroup" xmlns:wpi="http://schemas.microsoft.com/office/word/2010/wordprocessingInk" xmlns:wne="http://schemas.microsoft.com/office/word/2006/wordml" xmlns:wps="http://schemas.microsoft.com/office/word/2010/wordprocessingShape" mc:Ignorable="w14 w15 w16se w16cid w16 w16cex w16sdtdh wp14">
   <w:body>
     <w:p>
       <w:pPr>
@@ -890,8 +890,6 @@
         </w:rPr>
         <w:br w:type="page"/>
       </w:r>
-      <w:bookmarkStart w:id="0" w:name="_GoBack"/>
-      <w:bookmarkEnd w:id="0"/>
     </w:p>
     <w:p>
       <w:pPr>
@@ -1044,18 +1042,34 @@
           <w:rStyle w:val="hgkelc"/>
           <w:highlight w:val="green"/>
         </w:rPr>
-        <w:t xml:space="preserve"> wiadomości </w:t>
-      </w:r>
-    </w:p>
-    <w:p>
-      <w:pPr>
-        <w:pStyle w:val="Akapitzlist"/>
-        <w:numPr>
-          <w:ilvl w:val="1"/>
-          <w:numId w:val="1"/>
-        </w:numPr>
+        <w:t xml:space="preserve"> </w:t>
+      </w:r>
+      <w:proofErr w:type="spellStart"/>
+      <w:r>
         <w:rPr>
           <w:rStyle w:val="hgkelc"/>
+          <w:highlight w:val="green"/>
+        </w:rPr>
+        <w:t>wiadomości</w:t>
+      </w:r>
+      <w:proofErr w:type="spellEnd"/>
+      <w:r>
+        <w:rPr>
+          <w:rStyle w:val="hgkelc"/>
+          <w:highlight w:val="green"/>
+        </w:rPr>
+        <w:t xml:space="preserve"> </w:t>
+      </w:r>
+    </w:p>
+    <w:p>
+      <w:pPr>
+        <w:pStyle w:val="Akapitzlist"/>
+        <w:numPr>
+          <w:ilvl w:val="1"/>
+          <w:numId w:val="1"/>
+        </w:numPr>
+        <w:rPr>
+          <w:rStyle w:val="hgkelc"/>
           <w:lang w:val="pl-PL"/>
         </w:rPr>
       </w:pPr>
@@ -1136,98 +1150,265 @@
         </w:rPr>
       </w:pPr>
       <w:r>
-        <w:t xml:space="preserve">Jaki jest </w:t>
+        <w:rPr>
+          <w:lang w:val="pl-PL"/>
+        </w:rPr>
+        <w:t>Jaki jest domyślny port serwera usługi WWW?</w:t>
+      </w:r>
+    </w:p>
+    <w:p>
+      <w:pPr>
+        <w:pStyle w:val="Akapitzlist"/>
+        <w:numPr>
+          <w:ilvl w:val="1"/>
+          <w:numId w:val="1"/>
+        </w:numPr>
+        <w:rPr>
+          <w:highlight w:val="green"/>
+          <w:lang w:val="pl-PL"/>
+        </w:rPr>
+      </w:pPr>
+      <w:r>
+        <w:rPr>
+          <w:highlight w:val="green"/>
+        </w:rPr>
+        <w:t>80</w:t>
+      </w:r>
+    </w:p>
+    <w:p>
+      <w:pPr>
+        <w:pStyle w:val="Akapitzlist"/>
+        <w:numPr>
+          <w:ilvl w:val="1"/>
+          <w:numId w:val="1"/>
+        </w:numPr>
+        <w:rPr>
+          <w:lang w:val="pl-PL"/>
+        </w:rPr>
+      </w:pPr>
+      <w:r>
+        <w:t>80</w:t>
+      </w:r>
+      <w:r>
+        <w:t>80</w:t>
+      </w:r>
+    </w:p>
+    <w:p>
+      <w:pPr>
+        <w:pStyle w:val="Akapitzlist"/>
+        <w:numPr>
+          <w:ilvl w:val="1"/>
+          <w:numId w:val="1"/>
+        </w:numPr>
+        <w:rPr>
+          <w:lang w:val="pl-PL"/>
+        </w:rPr>
+      </w:pPr>
+      <w:r>
+        <w:t>8081</w:t>
+      </w:r>
+    </w:p>
+    <w:p>
+      <w:pPr>
+        <w:pStyle w:val="Akapitzlist"/>
+        <w:numPr>
+          <w:ilvl w:val="1"/>
+          <w:numId w:val="1"/>
+        </w:numPr>
+        <w:rPr>
+          <w:lang w:val="pl-PL"/>
+        </w:rPr>
+      </w:pPr>
+      <w:r>
+        <w:t>800</w:t>
+      </w:r>
+    </w:p>
+    <w:p>
+      <w:pPr>
+        <w:pStyle w:val="Akapitzlist"/>
+        <w:numPr>
+          <w:ilvl w:val="0"/>
+          <w:numId w:val="1"/>
+        </w:numPr>
+        <w:rPr>
+          <w:lang w:val="pl-PL"/>
+        </w:rPr>
+      </w:pPr>
+      <w:r>
+        <w:rPr>
+          <w:lang w:val="pl-PL"/>
+        </w:rPr>
+        <w:t>Zestaw reguł definiujących sposób przesyłania informacji w sieci opisuje</w:t>
+      </w:r>
+    </w:p>
+    <w:p>
+      <w:pPr>
+        <w:pStyle w:val="Akapitzlist"/>
+        <w:numPr>
+          <w:ilvl w:val="1"/>
+          <w:numId w:val="1"/>
+        </w:numPr>
+        <w:rPr>
+          <w:highlight w:val="green"/>
+          <w:lang w:val="pl-PL"/>
+        </w:rPr>
+      </w:pPr>
+      <w:r>
+        <w:rPr>
+          <w:highlight w:val="green"/>
+          <w:lang w:val="pl-PL"/>
+        </w:rPr>
+        <w:t>Protokół</w:t>
+      </w:r>
+    </w:p>
+    <w:p>
+      <w:pPr>
+        <w:pStyle w:val="Akapitzlist"/>
+        <w:numPr>
+          <w:ilvl w:val="1"/>
+          <w:numId w:val="1"/>
+        </w:numPr>
+        <w:rPr>
+          <w:lang w:val="pl-PL"/>
+        </w:rPr>
+      </w:pPr>
+      <w:r>
+        <w:rPr>
+          <w:lang w:val="pl-PL"/>
+        </w:rPr>
+        <w:t>Zasada</w:t>
+      </w:r>
+    </w:p>
+    <w:p>
+      <w:pPr>
+        <w:pStyle w:val="Akapitzlist"/>
+        <w:numPr>
+          <w:ilvl w:val="1"/>
+          <w:numId w:val="1"/>
+        </w:numPr>
+        <w:rPr>
+          <w:lang w:val="pl-PL"/>
+        </w:rPr>
+      </w:pPr>
+      <w:r>
+        <w:rPr>
+          <w:lang w:val="pl-PL"/>
+        </w:rPr>
+        <w:t>Reguła</w:t>
+      </w:r>
+    </w:p>
+    <w:p>
+      <w:pPr>
+        <w:pStyle w:val="Akapitzlist"/>
+        <w:numPr>
+          <w:ilvl w:val="1"/>
+          <w:numId w:val="1"/>
+        </w:numPr>
+        <w:rPr>
+          <w:lang w:val="pl-PL"/>
+        </w:rPr>
+      </w:pPr>
+      <w:r>
+        <w:rPr>
+          <w:lang w:val="pl-PL"/>
+        </w:rPr>
+        <w:t>Standard</w:t>
+      </w:r>
+    </w:p>
+    <w:p>
+      <w:pPr>
+        <w:pStyle w:val="Akapitzlist"/>
+        <w:numPr>
+          <w:ilvl w:val="0"/>
+          <w:numId w:val="1"/>
+        </w:numPr>
+        <w:rPr>
+          <w:lang w:val="pl-PL"/>
+        </w:rPr>
+      </w:pPr>
+      <w:r>
+        <w:rPr>
+          <w:lang w:val="pl-PL"/>
+        </w:rPr>
+        <w:t xml:space="preserve">Jaki adres IP odpowiada nazwie mnemonicznej </w:t>
       </w:r>
       <w:proofErr w:type="spellStart"/>
       <w:r>
-        <w:t>domyślny</w:t>
+        <w:rPr>
+          <w:lang w:val="pl-PL"/>
+        </w:rPr>
+        <w:t>localhost</w:t>
       </w:r>
       <w:proofErr w:type="spellEnd"/>
       <w:r>
-        <w:t xml:space="preserve"> port </w:t>
-      </w:r>
-      <w:proofErr w:type="spellStart"/>
-      <w:r>
-        <w:t>serwera</w:t>
-      </w:r>
-      <w:proofErr w:type="spellEnd"/>
-      <w:r>
-        <w:t xml:space="preserve"> </w:t>
-      </w:r>
-      <w:proofErr w:type="spellStart"/>
-      <w:r>
-        <w:t>usługi</w:t>
-      </w:r>
-      <w:proofErr w:type="spellEnd"/>
-      <w:r>
-        <w:t xml:space="preserve"> WWW?</w:t>
-      </w:r>
-    </w:p>
-    <w:p>
-      <w:pPr>
-        <w:pStyle w:val="Akapitzlist"/>
-        <w:numPr>
-          <w:ilvl w:val="1"/>
-          <w:numId w:val="1"/>
-        </w:numPr>
-        <w:rPr>
-          <w:highlight w:val="green"/>
-          <w:lang w:val="pl-PL"/>
-        </w:rPr>
-      </w:pPr>
-      <w:r>
-        <w:rPr>
-          <w:highlight w:val="green"/>
-        </w:rPr>
-        <w:t>80</w:t>
-      </w:r>
-    </w:p>
-    <w:p>
-      <w:pPr>
-        <w:pStyle w:val="Akapitzlist"/>
-        <w:numPr>
-          <w:ilvl w:val="1"/>
-          <w:numId w:val="1"/>
-        </w:numPr>
-        <w:rPr>
-          <w:lang w:val="pl-PL"/>
-        </w:rPr>
-      </w:pPr>
-      <w:r>
-        <w:t>80</w:t>
-      </w:r>
-      <w:r>
-        <w:t>80</w:t>
-      </w:r>
-    </w:p>
-    <w:p>
-      <w:pPr>
-        <w:pStyle w:val="Akapitzlist"/>
-        <w:numPr>
-          <w:ilvl w:val="1"/>
-          <w:numId w:val="1"/>
-        </w:numPr>
-        <w:rPr>
-          <w:lang w:val="pl-PL"/>
-        </w:rPr>
-      </w:pPr>
-      <w:r>
-        <w:t>8081</w:t>
-      </w:r>
-    </w:p>
-    <w:p>
-      <w:pPr>
-        <w:pStyle w:val="Akapitzlist"/>
-        <w:numPr>
-          <w:ilvl w:val="1"/>
-          <w:numId w:val="1"/>
-        </w:numPr>
-        <w:rPr>
-          <w:lang w:val="pl-PL"/>
-        </w:rPr>
-      </w:pPr>
-      <w:r>
-        <w:t>800</w:t>
+        <w:rPr>
+          <w:lang w:val="pl-PL"/>
+        </w:rPr>
+        <w:t>?</w:t>
+      </w:r>
+    </w:p>
+    <w:p>
+      <w:pPr>
+        <w:pStyle w:val="Akapitzlist"/>
+        <w:numPr>
+          <w:ilvl w:val="1"/>
+          <w:numId w:val="1"/>
+        </w:numPr>
+        <w:rPr>
+          <w:highlight w:val="green"/>
+          <w:lang w:val="pl-PL"/>
+        </w:rPr>
+      </w:pPr>
+      <w:r>
+        <w:rPr>
+          <w:highlight w:val="green"/>
+        </w:rPr>
+        <w:t>127.0.0.1</w:t>
+      </w:r>
+    </w:p>
+    <w:p>
+      <w:pPr>
+        <w:pStyle w:val="Akapitzlist"/>
+        <w:numPr>
+          <w:ilvl w:val="1"/>
+          <w:numId w:val="1"/>
+        </w:numPr>
+        <w:rPr>
+          <w:lang w:val="pl-PL"/>
+        </w:rPr>
+      </w:pPr>
+      <w:r>
+        <w:t>192.168.1.255</w:t>
+      </w:r>
+    </w:p>
+    <w:p>
+      <w:pPr>
+        <w:pStyle w:val="Akapitzlist"/>
+        <w:numPr>
+          <w:ilvl w:val="1"/>
+          <w:numId w:val="1"/>
+        </w:numPr>
+        <w:rPr>
+          <w:lang w:val="pl-PL"/>
+        </w:rPr>
+      </w:pPr>
+      <w:r>
+        <w:t>192.168.1.0</w:t>
+      </w:r>
+    </w:p>
+    <w:p>
+      <w:pPr>
+        <w:pStyle w:val="Akapitzlist"/>
+        <w:numPr>
+          <w:ilvl w:val="1"/>
+          <w:numId w:val="1"/>
+        </w:numPr>
+        <w:rPr>
+          <w:lang w:val="pl-PL"/>
+        </w:rPr>
+      </w:pPr>
+      <w:r>
+        <w:t>192.168.1.1</w:t>
       </w:r>
     </w:p>
     <w:p>
@@ -1241,140 +1422,78 @@
           <w:lang w:val="pl-PL"/>
         </w:rPr>
       </w:pPr>
-      <w:proofErr w:type="spellStart"/>
-      <w:r>
-        <w:t>Zestaw</w:t>
-      </w:r>
-      <w:proofErr w:type="spellEnd"/>
-      <w:r>
-        <w:t xml:space="preserve"> </w:t>
-      </w:r>
-      <w:proofErr w:type="spellStart"/>
-      <w:r>
-        <w:t>reguł</w:t>
-      </w:r>
-      <w:proofErr w:type="spellEnd"/>
-      <w:r>
-        <w:t xml:space="preserve"> </w:t>
-      </w:r>
-      <w:proofErr w:type="spellStart"/>
-      <w:r>
-        <w:t>definiujących</w:t>
-      </w:r>
-      <w:proofErr w:type="spellEnd"/>
-      <w:r>
-        <w:t xml:space="preserve"> </w:t>
-      </w:r>
-      <w:proofErr w:type="spellStart"/>
-      <w:r>
-        <w:t>sposób</w:t>
-      </w:r>
-      <w:proofErr w:type="spellEnd"/>
-      <w:r>
-        <w:t xml:space="preserve"> </w:t>
-      </w:r>
-      <w:proofErr w:type="spellStart"/>
-      <w:r>
-        <w:t>przesyłania</w:t>
-      </w:r>
-      <w:proofErr w:type="spellEnd"/>
-      <w:r>
-        <w:t xml:space="preserve"> </w:t>
-      </w:r>
-      <w:proofErr w:type="spellStart"/>
-      <w:r>
-        <w:t>informacji</w:t>
-      </w:r>
-      <w:proofErr w:type="spellEnd"/>
-      <w:r>
-        <w:t xml:space="preserve"> w </w:t>
-      </w:r>
-      <w:proofErr w:type="spellStart"/>
-      <w:r>
-        <w:t>sieci</w:t>
-      </w:r>
-      <w:proofErr w:type="spellEnd"/>
-      <w:r>
-        <w:t xml:space="preserve"> </w:t>
-      </w:r>
-      <w:proofErr w:type="spellStart"/>
-      <w:r>
-        <w:t>opisuje</w:t>
-      </w:r>
-      <w:proofErr w:type="spellEnd"/>
-    </w:p>
-    <w:p>
-      <w:pPr>
-        <w:pStyle w:val="Akapitzlist"/>
-        <w:numPr>
-          <w:ilvl w:val="1"/>
-          <w:numId w:val="1"/>
-        </w:numPr>
-        <w:rPr>
-          <w:highlight w:val="green"/>
-          <w:lang w:val="pl-PL"/>
-        </w:rPr>
-      </w:pPr>
-      <w:r>
-        <w:rPr>
-          <w:highlight w:val="green"/>
-          <w:lang w:val="pl-PL"/>
-        </w:rPr>
-        <w:t>Protokół</w:t>
-      </w:r>
-    </w:p>
-    <w:p>
-      <w:pPr>
-        <w:pStyle w:val="Akapitzlist"/>
-        <w:numPr>
-          <w:ilvl w:val="1"/>
-          <w:numId w:val="1"/>
-        </w:numPr>
-        <w:rPr>
-          <w:lang w:val="pl-PL"/>
-        </w:rPr>
-      </w:pPr>
-      <w:r>
-        <w:rPr>
-          <w:lang w:val="pl-PL"/>
-        </w:rPr>
-        <w:t>Zasada</w:t>
-      </w:r>
-    </w:p>
-    <w:p>
-      <w:pPr>
-        <w:pStyle w:val="Akapitzlist"/>
-        <w:numPr>
-          <w:ilvl w:val="1"/>
-          <w:numId w:val="1"/>
-        </w:numPr>
-        <w:rPr>
-          <w:lang w:val="pl-PL"/>
-        </w:rPr>
-      </w:pPr>
-      <w:r>
-        <w:rPr>
-          <w:lang w:val="pl-PL"/>
-        </w:rPr>
-        <w:t>Reguła</w:t>
-      </w:r>
-    </w:p>
-    <w:p>
-      <w:pPr>
-        <w:pStyle w:val="Akapitzlist"/>
-        <w:numPr>
-          <w:ilvl w:val="1"/>
-          <w:numId w:val="1"/>
-        </w:numPr>
-        <w:rPr>
-          <w:lang w:val="pl-PL"/>
-        </w:rPr>
-      </w:pPr>
-      <w:r>
-        <w:rPr>
-          <w:lang w:val="pl-PL"/>
-        </w:rPr>
-        <w:t>Standard</w:t>
+      <w:r>
+        <w:rPr>
+          <w:lang w:val="pl-PL"/>
+        </w:rPr>
+        <w:t>Który protokół zapewnia szyfrowane połączenia?</w:t>
+      </w:r>
+    </w:p>
+    <w:p>
+      <w:pPr>
+        <w:pStyle w:val="Akapitzlist"/>
+        <w:numPr>
+          <w:ilvl w:val="1"/>
+          <w:numId w:val="1"/>
+        </w:numPr>
+        <w:rPr>
+          <w:highlight w:val="green"/>
+          <w:lang w:val="pl-PL"/>
+        </w:rPr>
+      </w:pPr>
+      <w:r>
+        <w:rPr>
+          <w:highlight w:val="green"/>
+        </w:rPr>
+        <w:t>SSH</w:t>
+      </w:r>
+    </w:p>
+    <w:p>
+      <w:pPr>
+        <w:pStyle w:val="Akapitzlist"/>
+        <w:numPr>
+          <w:ilvl w:val="1"/>
+          <w:numId w:val="1"/>
+        </w:numPr>
+        <w:rPr>
+          <w:lang w:val="pl-PL"/>
+        </w:rPr>
+      </w:pPr>
+      <w:r>
+        <w:t>TELNET</w:t>
+      </w:r>
+    </w:p>
+    <w:p>
+      <w:pPr>
+        <w:pStyle w:val="Akapitzlist"/>
+        <w:numPr>
+          <w:ilvl w:val="1"/>
+          <w:numId w:val="1"/>
+        </w:numPr>
+        <w:rPr>
+          <w:lang w:val="pl-PL"/>
+        </w:rPr>
+      </w:pPr>
+      <w:r>
+        <w:t>DHCP</w:t>
+      </w:r>
+    </w:p>
+    <w:p>
+      <w:pPr>
+        <w:pStyle w:val="Akapitzlist"/>
+        <w:numPr>
+          <w:ilvl w:val="1"/>
+          <w:numId w:val="1"/>
+        </w:numPr>
+        <w:rPr>
+          <w:lang w:val="pl-PL"/>
+        </w:rPr>
+      </w:pPr>
+      <w:r>
+        <w:t>DNS</w:t>
+      </w:r>
+      <w:r>
+        <w:tab/>
       </w:r>
     </w:p>
     <w:p>
@@ -1389,103 +1508,74 @@
         </w:rPr>
       </w:pPr>
       <w:r>
-        <w:t xml:space="preserve">Jaki </w:t>
-      </w:r>
-      <w:proofErr w:type="spellStart"/>
-      <w:r>
-        <w:t>adres</w:t>
-      </w:r>
-      <w:proofErr w:type="spellEnd"/>
-      <w:r>
-        <w:t xml:space="preserve"> IP </w:t>
-      </w:r>
-      <w:proofErr w:type="spellStart"/>
-      <w:r>
-        <w:t>odpowiada</w:t>
-      </w:r>
-      <w:proofErr w:type="spellEnd"/>
-      <w:r>
-        <w:t xml:space="preserve"> </w:t>
-      </w:r>
-      <w:proofErr w:type="spellStart"/>
-      <w:r>
-        <w:t>nazwie</w:t>
-      </w:r>
-      <w:proofErr w:type="spellEnd"/>
-      <w:r>
-        <w:t xml:space="preserve"> </w:t>
-      </w:r>
-      <w:proofErr w:type="spellStart"/>
-      <w:r>
-        <w:t>mnemonicznej</w:t>
-      </w:r>
-      <w:proofErr w:type="spellEnd"/>
-      <w:r>
-        <w:t xml:space="preserve"> localhost?</w:t>
-      </w:r>
-    </w:p>
-    <w:p>
-      <w:pPr>
-        <w:pStyle w:val="Akapitzlist"/>
-        <w:numPr>
-          <w:ilvl w:val="1"/>
-          <w:numId w:val="1"/>
-        </w:numPr>
-        <w:rPr>
-          <w:highlight w:val="green"/>
-          <w:lang w:val="pl-PL"/>
-        </w:rPr>
-      </w:pPr>
-      <w:r>
-        <w:rPr>
-          <w:highlight w:val="green"/>
-        </w:rPr>
-        <w:t>127.0.0.1</w:t>
-      </w:r>
-    </w:p>
-    <w:p>
-      <w:pPr>
-        <w:pStyle w:val="Akapitzlist"/>
-        <w:numPr>
-          <w:ilvl w:val="1"/>
-          <w:numId w:val="1"/>
-        </w:numPr>
-        <w:rPr>
-          <w:lang w:val="pl-PL"/>
-        </w:rPr>
-      </w:pPr>
-      <w:r>
-        <w:t>192.168.1.255</w:t>
-      </w:r>
-    </w:p>
-    <w:p>
-      <w:pPr>
-        <w:pStyle w:val="Akapitzlist"/>
-        <w:numPr>
-          <w:ilvl w:val="1"/>
-          <w:numId w:val="1"/>
-        </w:numPr>
-        <w:rPr>
-          <w:lang w:val="pl-PL"/>
-        </w:rPr>
-      </w:pPr>
-      <w:r>
-        <w:t>192.168.1.0</w:t>
-      </w:r>
-    </w:p>
-    <w:p>
-      <w:pPr>
-        <w:pStyle w:val="Akapitzlist"/>
-        <w:numPr>
-          <w:ilvl w:val="1"/>
-          <w:numId w:val="1"/>
-        </w:numPr>
-        <w:rPr>
-          <w:lang w:val="pl-PL"/>
-        </w:rPr>
-      </w:pPr>
-      <w:r>
-        <w:t>192.168.1.1</w:t>
+        <w:rPr>
+          <w:lang w:val="pl-PL"/>
+        </w:rPr>
+        <w:t>Który z protokołów jest stosowany w telefonii internetowej?</w:t>
+      </w:r>
+    </w:p>
+    <w:p>
+      <w:pPr>
+        <w:pStyle w:val="Akapitzlist"/>
+        <w:numPr>
+          <w:ilvl w:val="1"/>
+          <w:numId w:val="1"/>
+        </w:numPr>
+        <w:rPr>
+          <w:highlight w:val="green"/>
+          <w:lang w:val="pl-PL"/>
+        </w:rPr>
+      </w:pPr>
+      <w:r>
+        <w:rPr>
+          <w:highlight w:val="green"/>
+        </w:rPr>
+        <w:t>SIP</w:t>
+      </w:r>
+    </w:p>
+    <w:p>
+      <w:pPr>
+        <w:pStyle w:val="Akapitzlist"/>
+        <w:numPr>
+          <w:ilvl w:val="1"/>
+          <w:numId w:val="1"/>
+        </w:numPr>
+        <w:rPr>
+          <w:lang w:val="pl-PL"/>
+        </w:rPr>
+      </w:pPr>
+      <w:r>
+        <w:t>FTP</w:t>
+      </w:r>
+    </w:p>
+    <w:p>
+      <w:pPr>
+        <w:pStyle w:val="Akapitzlist"/>
+        <w:numPr>
+          <w:ilvl w:val="1"/>
+          <w:numId w:val="1"/>
+        </w:numPr>
+        <w:rPr>
+          <w:lang w:val="pl-PL"/>
+        </w:rPr>
+      </w:pPr>
+      <w:r>
+        <w:t>NetBEUI</w:t>
+      </w:r>
+    </w:p>
+    <w:p>
+      <w:pPr>
+        <w:pStyle w:val="Akapitzlist"/>
+        <w:numPr>
+          <w:ilvl w:val="1"/>
+          <w:numId w:val="1"/>
+        </w:numPr>
+        <w:rPr>
+          <w:lang w:val="pl-PL"/>
+        </w:rPr>
+      </w:pPr>
+      <w:r>
+        <w:t>HTTP</w:t>
       </w:r>
     </w:p>
     <w:p>
@@ -1499,289 +1589,12 @@
           <w:lang w:val="pl-PL"/>
         </w:rPr>
       </w:pPr>
-      <w:proofErr w:type="spellStart"/>
-      <w:r>
-        <w:t>Który</w:t>
-      </w:r>
-      <w:proofErr w:type="spellEnd"/>
-      <w:r>
-        <w:t xml:space="preserve"> </w:t>
-      </w:r>
-      <w:proofErr w:type="spellStart"/>
-      <w:r>
-        <w:t>protokół</w:t>
-      </w:r>
-      <w:proofErr w:type="spellEnd"/>
-      <w:r>
-        <w:t xml:space="preserve"> </w:t>
-      </w:r>
-      <w:proofErr w:type="spellStart"/>
-      <w:r>
-        <w:t>zapewnia</w:t>
-      </w:r>
-      <w:proofErr w:type="spellEnd"/>
-      <w:r>
-        <w:t xml:space="preserve"> </w:t>
-      </w:r>
-      <w:proofErr w:type="spellStart"/>
-      <w:r>
-        <w:t>szyfrowane</w:t>
-      </w:r>
-      <w:proofErr w:type="spellEnd"/>
-      <w:r>
-        <w:t xml:space="preserve"> </w:t>
-      </w:r>
-      <w:proofErr w:type="spellStart"/>
-      <w:r>
-        <w:t>połączenia</w:t>
-      </w:r>
-      <w:proofErr w:type="spellEnd"/>
-      <w:r>
-        <w:t>?</w:t>
-      </w:r>
-    </w:p>
-    <w:p>
-      <w:pPr>
-        <w:pStyle w:val="Akapitzlist"/>
-        <w:numPr>
-          <w:ilvl w:val="1"/>
-          <w:numId w:val="1"/>
-        </w:numPr>
-        <w:rPr>
-          <w:highlight w:val="green"/>
-          <w:lang w:val="pl-PL"/>
-        </w:rPr>
-      </w:pPr>
-      <w:r>
-        <w:rPr>
-          <w:highlight w:val="green"/>
-        </w:rPr>
-        <w:t>SSH</w:t>
-      </w:r>
-    </w:p>
-    <w:p>
-      <w:pPr>
-        <w:pStyle w:val="Akapitzlist"/>
-        <w:numPr>
-          <w:ilvl w:val="1"/>
-          <w:numId w:val="1"/>
-        </w:numPr>
-        <w:rPr>
-          <w:lang w:val="pl-PL"/>
-        </w:rPr>
-      </w:pPr>
-      <w:r>
-        <w:t>TELNET</w:t>
-      </w:r>
-    </w:p>
-    <w:p>
-      <w:pPr>
-        <w:pStyle w:val="Akapitzlist"/>
-        <w:numPr>
-          <w:ilvl w:val="1"/>
-          <w:numId w:val="1"/>
-        </w:numPr>
-        <w:rPr>
-          <w:lang w:val="pl-PL"/>
-        </w:rPr>
-      </w:pPr>
-      <w:r>
-        <w:t>DHCP</w:t>
-      </w:r>
-    </w:p>
-    <w:p>
-      <w:pPr>
-        <w:pStyle w:val="Akapitzlist"/>
-        <w:numPr>
-          <w:ilvl w:val="1"/>
-          <w:numId w:val="1"/>
-        </w:numPr>
-        <w:rPr>
-          <w:lang w:val="pl-PL"/>
-        </w:rPr>
-      </w:pPr>
-      <w:r>
-        <w:t>DNS</w:t>
-      </w:r>
-      <w:r>
-        <w:tab/>
-      </w:r>
-    </w:p>
-    <w:p>
-      <w:pPr>
-        <w:pStyle w:val="Akapitzlist"/>
-        <w:numPr>
-          <w:ilvl w:val="0"/>
-          <w:numId w:val="1"/>
-        </w:numPr>
-        <w:rPr>
-          <w:lang w:val="pl-PL"/>
-        </w:rPr>
-      </w:pPr>
-      <w:proofErr w:type="spellStart"/>
-      <w:r>
-        <w:t>Który</w:t>
-      </w:r>
-      <w:proofErr w:type="spellEnd"/>
-      <w:r>
-        <w:t xml:space="preserve"> z </w:t>
-      </w:r>
-      <w:proofErr w:type="spellStart"/>
-      <w:r>
-        <w:t>protokołów</w:t>
-      </w:r>
-      <w:proofErr w:type="spellEnd"/>
-      <w:r>
-        <w:t xml:space="preserve"> jest </w:t>
-      </w:r>
-      <w:proofErr w:type="spellStart"/>
-      <w:r>
-        <w:t>stosowany</w:t>
-      </w:r>
-      <w:proofErr w:type="spellEnd"/>
-      <w:r>
-        <w:t xml:space="preserve"> w </w:t>
-      </w:r>
-      <w:proofErr w:type="spellStart"/>
-      <w:r>
-        <w:t>telefonii</w:t>
-      </w:r>
-      <w:proofErr w:type="spellEnd"/>
-      <w:r>
-        <w:t xml:space="preserve"> </w:t>
-      </w:r>
-      <w:proofErr w:type="spellStart"/>
-      <w:r>
-        <w:t>internetowej</w:t>
-      </w:r>
-      <w:proofErr w:type="spellEnd"/>
-      <w:r>
-        <w:t>?</w:t>
-      </w:r>
-    </w:p>
-    <w:p>
-      <w:pPr>
-        <w:pStyle w:val="Akapitzlist"/>
-        <w:numPr>
-          <w:ilvl w:val="1"/>
-          <w:numId w:val="1"/>
-        </w:numPr>
-        <w:rPr>
-          <w:highlight w:val="green"/>
-          <w:lang w:val="pl-PL"/>
-        </w:rPr>
-      </w:pPr>
-      <w:r>
-        <w:rPr>
-          <w:highlight w:val="green"/>
-        </w:rPr>
-        <w:t>SIP</w:t>
-      </w:r>
-    </w:p>
-    <w:p>
-      <w:pPr>
-        <w:pStyle w:val="Akapitzlist"/>
-        <w:numPr>
-          <w:ilvl w:val="1"/>
-          <w:numId w:val="1"/>
-        </w:numPr>
-        <w:rPr>
-          <w:lang w:val="pl-PL"/>
-        </w:rPr>
-      </w:pPr>
-      <w:r>
-        <w:t>FTP</w:t>
-      </w:r>
-    </w:p>
-    <w:p>
-      <w:pPr>
-        <w:pStyle w:val="Akapitzlist"/>
-        <w:numPr>
-          <w:ilvl w:val="1"/>
-          <w:numId w:val="1"/>
-        </w:numPr>
-        <w:rPr>
-          <w:lang w:val="pl-PL"/>
-        </w:rPr>
-      </w:pPr>
-      <w:r>
-        <w:t>NetBEUI</w:t>
-      </w:r>
-    </w:p>
-    <w:p>
-      <w:pPr>
-        <w:pStyle w:val="Akapitzlist"/>
-        <w:numPr>
-          <w:ilvl w:val="1"/>
-          <w:numId w:val="1"/>
-        </w:numPr>
-        <w:rPr>
-          <w:lang w:val="pl-PL"/>
-        </w:rPr>
-      </w:pPr>
-      <w:r>
-        <w:t>HTTP</w:t>
-      </w:r>
-    </w:p>
-    <w:p>
-      <w:pPr>
-        <w:pStyle w:val="Akapitzlist"/>
-        <w:numPr>
-          <w:ilvl w:val="0"/>
-          <w:numId w:val="1"/>
-        </w:numPr>
-        <w:rPr>
-          <w:lang w:val="pl-PL"/>
-        </w:rPr>
-      </w:pPr>
-      <w:r>
-        <w:t xml:space="preserve">Do </w:t>
-      </w:r>
-      <w:proofErr w:type="spellStart"/>
-      <w:r>
-        <w:t>zdalnego</w:t>
-      </w:r>
-      <w:proofErr w:type="spellEnd"/>
-      <w:r>
-        <w:t xml:space="preserve"> </w:t>
-      </w:r>
-      <w:proofErr w:type="spellStart"/>
-      <w:r>
-        <w:t>zarządzania</w:t>
-      </w:r>
-      <w:proofErr w:type="spellEnd"/>
-      <w:r>
-        <w:t xml:space="preserve"> </w:t>
-      </w:r>
-      <w:proofErr w:type="spellStart"/>
-      <w:r>
-        <w:t>stacjami</w:t>
-      </w:r>
-      <w:proofErr w:type="spellEnd"/>
-      <w:r>
-        <w:t xml:space="preserve"> </w:t>
-      </w:r>
-      <w:proofErr w:type="spellStart"/>
-      <w:r>
-        <w:t>roboczymi</w:t>
-      </w:r>
-      <w:proofErr w:type="spellEnd"/>
-      <w:r>
-        <w:t xml:space="preserve"> </w:t>
-      </w:r>
-      <w:proofErr w:type="spellStart"/>
-      <w:r>
-        <w:t>nie</w:t>
-      </w:r>
-      <w:proofErr w:type="spellEnd"/>
-      <w:r>
-        <w:t xml:space="preserve"> jest </w:t>
-      </w:r>
-      <w:proofErr w:type="spellStart"/>
-      <w:r>
-        <w:t>stosowany</w:t>
-      </w:r>
-      <w:proofErr w:type="spellEnd"/>
+      <w:r>
+        <w:rPr>
+          <w:lang w:val="pl-PL"/>
+        </w:rPr>
+        <w:t>Do zdalnego zarządzania stacjami roboczymi nie jest stosowany</w:t>
+      </w:r>
     </w:p>
     <w:p>
       <w:pPr>
@@ -2096,7 +1909,107 @@
         <w:rPr>
           <w:lang w:val="pl-PL"/>
         </w:rPr>
-        <w:t xml:space="preserve">Omów fizyczną i logiczną budowę sieci komputerowych. </w:t>
+        <w:t xml:space="preserve">Topologie fizyczne sieci to m.in. </w:t>
+      </w:r>
+      <w:r>
+        <w:rPr>
+          <w:lang w:val="pl-PL"/>
+        </w:rPr>
+        <w:t xml:space="preserve"> </w:t>
+      </w:r>
+    </w:p>
+    <w:p>
+      <w:pPr>
+        <w:pStyle w:val="Akapitzlist"/>
+        <w:numPr>
+          <w:ilvl w:val="1"/>
+          <w:numId w:val="1"/>
+        </w:numPr>
+        <w:rPr>
+          <w:highlight w:val="green"/>
+          <w:lang w:val="pl-PL"/>
+        </w:rPr>
+      </w:pPr>
+      <w:r>
+        <w:rPr>
+          <w:highlight w:val="green"/>
+          <w:lang w:val="pl-PL"/>
+        </w:rPr>
+        <w:t>Magistrala i</w:t>
+      </w:r>
+      <w:r>
+        <w:rPr>
+          <w:highlight w:val="green"/>
+          <w:lang w:val="pl-PL"/>
+        </w:rPr>
+        <w:t xml:space="preserve"> </w:t>
+      </w:r>
+      <w:r>
+        <w:rPr>
+          <w:highlight w:val="green"/>
+          <w:lang w:val="pl-PL"/>
+        </w:rPr>
+        <w:t>gwiazda</w:t>
+      </w:r>
+    </w:p>
+    <w:p>
+      <w:pPr>
+        <w:pStyle w:val="Akapitzlist"/>
+        <w:numPr>
+          <w:ilvl w:val="1"/>
+          <w:numId w:val="1"/>
+        </w:numPr>
+        <w:rPr>
+          <w:lang w:val="pl-PL"/>
+        </w:rPr>
+      </w:pPr>
+      <w:r>
+        <w:rPr>
+          <w:lang w:val="pl-PL"/>
+        </w:rPr>
+        <w:t>Okrętka i skrętka</w:t>
+      </w:r>
+    </w:p>
+    <w:p>
+      <w:pPr>
+        <w:pStyle w:val="Akapitzlist"/>
+        <w:numPr>
+          <w:ilvl w:val="1"/>
+          <w:numId w:val="1"/>
+        </w:numPr>
+        <w:rPr>
+          <w:lang w:val="pl-PL"/>
+        </w:rPr>
+      </w:pPr>
+      <w:r>
+        <w:rPr>
+          <w:lang w:val="pl-PL"/>
+        </w:rPr>
+        <w:t>Obwód i obrys</w:t>
+      </w:r>
+    </w:p>
+    <w:p>
+      <w:pPr>
+        <w:pStyle w:val="Akapitzlist"/>
+        <w:numPr>
+          <w:ilvl w:val="1"/>
+          <w:numId w:val="1"/>
+        </w:numPr>
+        <w:rPr>
+          <w:lang w:val="pl-PL"/>
+        </w:rPr>
+      </w:pPr>
+      <w:r>
+        <w:rPr>
+          <w:lang w:val="pl-PL"/>
+        </w:rPr>
+        <w:t>Obwódka</w:t>
+      </w:r>
+      <w:r>
+        <w:rPr>
+          <w:lang w:val="pl-PL"/>
+        </w:rPr>
+        <w:t xml:space="preserve"> i obrys</w:t>
       </w:r>
     </w:p>
     <w:p>
@@ -2114,7 +2027,81 @@
         <w:rPr>
           <w:lang w:val="pl-PL"/>
         </w:rPr>
-        <w:t>Media sieciowe, typy rodzaje.</w:t>
+        <w:t>Topologia logiczna sieci to m. in.</w:t>
+      </w:r>
+    </w:p>
+    <w:p>
+      <w:pPr>
+        <w:pStyle w:val="Akapitzlist"/>
+        <w:numPr>
+          <w:ilvl w:val="1"/>
+          <w:numId w:val="1"/>
+        </w:numPr>
+        <w:rPr>
+          <w:highlight w:val="green"/>
+          <w:lang w:val="pl-PL"/>
+        </w:rPr>
+      </w:pPr>
+      <w:r>
+        <w:rPr>
+          <w:highlight w:val="green"/>
+          <w:lang w:val="pl-PL"/>
+        </w:rPr>
+        <w:t>Punkt-punkt</w:t>
+      </w:r>
+    </w:p>
+    <w:p>
+      <w:pPr>
+        <w:pStyle w:val="Akapitzlist"/>
+        <w:numPr>
+          <w:ilvl w:val="1"/>
+          <w:numId w:val="1"/>
+        </w:numPr>
+        <w:rPr>
+          <w:lang w:val="pl-PL"/>
+        </w:rPr>
+      </w:pPr>
+      <w:r>
+        <w:rPr>
+          <w:lang w:val="pl-PL"/>
+        </w:rPr>
+        <w:t>Przekazywanie monety</w:t>
+      </w:r>
+    </w:p>
+    <w:p>
+      <w:pPr>
+        <w:pStyle w:val="Akapitzlist"/>
+        <w:numPr>
+          <w:ilvl w:val="1"/>
+          <w:numId w:val="1"/>
+        </w:numPr>
+        <w:rPr>
+          <w:lang w:val="pl-PL"/>
+        </w:rPr>
+      </w:pPr>
+      <w:r>
+        <w:rPr>
+          <w:lang w:val="pl-PL"/>
+        </w:rPr>
+        <w:t>Jednodostępowa</w:t>
+      </w:r>
+    </w:p>
+    <w:p>
+      <w:pPr>
+        <w:pStyle w:val="Akapitzlist"/>
+        <w:numPr>
+          <w:ilvl w:val="1"/>
+          <w:numId w:val="1"/>
+        </w:numPr>
+        <w:rPr>
+          <w:lang w:val="pl-PL"/>
+        </w:rPr>
+      </w:pPr>
+      <w:r>
+        <w:rPr>
+          <w:lang w:val="pl-PL"/>
+        </w:rPr>
+        <w:t>Równoległa</w:t>
       </w:r>
     </w:p>
     <w:p>
@@ -2132,35 +2119,313 @@
         <w:rPr>
           <w:lang w:val="pl-PL"/>
         </w:rPr>
-        <w:t xml:space="preserve">Jednostki </w:t>
-      </w:r>
+        <w:t>Media sieciowe dzielimy na:</w:t>
+      </w:r>
+    </w:p>
+    <w:p>
+      <w:pPr>
+        <w:pStyle w:val="Akapitzlist"/>
+        <w:numPr>
+          <w:ilvl w:val="1"/>
+          <w:numId w:val="1"/>
+        </w:numPr>
+        <w:rPr>
+          <w:highlight w:val="green"/>
+          <w:lang w:val="pl-PL"/>
+        </w:rPr>
+      </w:pPr>
+      <w:r>
+        <w:rPr>
+          <w:highlight w:val="green"/>
+          <w:lang w:val="pl-PL"/>
+        </w:rPr>
+        <w:t>Przewodowe i bezprzewodowe</w:t>
+      </w:r>
+    </w:p>
+    <w:p>
+      <w:pPr>
+        <w:pStyle w:val="Akapitzlist"/>
+        <w:numPr>
+          <w:ilvl w:val="1"/>
+          <w:numId w:val="1"/>
+        </w:numPr>
+        <w:rPr>
+          <w:lang w:val="pl-PL"/>
+        </w:rPr>
+      </w:pPr>
+      <w:r>
+        <w:rPr>
+          <w:lang w:val="pl-PL"/>
+        </w:rPr>
+        <w:t>Skrętki i światłowody</w:t>
+      </w:r>
+    </w:p>
+    <w:p>
+      <w:pPr>
+        <w:pStyle w:val="Akapitzlist"/>
+        <w:numPr>
+          <w:ilvl w:val="1"/>
+          <w:numId w:val="1"/>
+        </w:numPr>
+        <w:rPr>
+          <w:lang w:val="pl-PL"/>
+        </w:rPr>
+      </w:pPr>
+      <w:r>
+        <w:rPr>
+          <w:lang w:val="pl-PL"/>
+        </w:rPr>
+        <w:t xml:space="preserve">LAN </w:t>
+      </w:r>
+      <w:r>
+        <w:rPr>
+          <w:lang w:val="pl-PL"/>
+        </w:rPr>
+        <w:t>i WAN</w:t>
+      </w:r>
+    </w:p>
+    <w:p>
+      <w:pPr>
+        <w:pStyle w:val="Akapitzlist"/>
+        <w:numPr>
+          <w:ilvl w:val="1"/>
+          <w:numId w:val="1"/>
+        </w:numPr>
+        <w:rPr>
+          <w:lang w:val="pl-PL"/>
+        </w:rPr>
+      </w:pPr>
+      <w:r>
+        <w:rPr>
+          <w:lang w:val="pl-PL"/>
+        </w:rPr>
+        <w:t>LAN i MAN</w:t>
+      </w:r>
+    </w:p>
+    <w:p>
+      <w:pPr>
+        <w:pStyle w:val="Akapitzlist"/>
+        <w:numPr>
+          <w:ilvl w:val="0"/>
+          <w:numId w:val="1"/>
+        </w:numPr>
+        <w:rPr>
+          <w:lang w:val="pl-PL"/>
+        </w:rPr>
+      </w:pPr>
+      <w:r>
+        <w:rPr>
+          <w:lang w:val="pl-PL"/>
+        </w:rPr>
+        <w:t>J</w:t>
+      </w:r>
+      <w:r>
+        <w:rPr>
+          <w:lang w:val="pl-PL"/>
+        </w:rPr>
+        <w:t xml:space="preserve">aką jednostkę </w:t>
+      </w:r>
+      <w:r>
+        <w:rPr>
+          <w:lang w:val="pl-PL"/>
+        </w:rPr>
+        <w:t>danych stosujemy w sieciach</w:t>
+      </w:r>
+    </w:p>
+    <w:p>
+      <w:pPr>
+        <w:pStyle w:val="Akapitzlist"/>
+        <w:numPr>
+          <w:ilvl w:val="1"/>
+          <w:numId w:val="1"/>
+        </w:numPr>
+        <w:rPr>
+          <w:highlight w:val="green"/>
+          <w:lang w:val="pl-PL"/>
+        </w:rPr>
+      </w:pPr>
+      <w:r>
+        <w:rPr>
+          <w:highlight w:val="green"/>
+          <w:lang w:val="pl-PL"/>
+        </w:rPr>
+        <w:t>b/s</w:t>
+      </w:r>
+    </w:p>
+    <w:p>
+      <w:pPr>
+        <w:pStyle w:val="Akapitzlist"/>
+        <w:numPr>
+          <w:ilvl w:val="1"/>
+          <w:numId w:val="1"/>
+        </w:numPr>
+        <w:rPr>
+          <w:lang w:val="pl-PL"/>
+        </w:rPr>
+      </w:pPr>
+      <w:r>
+        <w:rPr>
+          <w:lang w:val="pl-PL"/>
+        </w:rPr>
+        <w:t>B/s</w:t>
+      </w:r>
+    </w:p>
+    <w:p>
+      <w:pPr>
+        <w:pStyle w:val="Akapitzlist"/>
+        <w:numPr>
+          <w:ilvl w:val="1"/>
+          <w:numId w:val="1"/>
+        </w:numPr>
+        <w:rPr>
+          <w:lang w:val="pl-PL"/>
+        </w:rPr>
+      </w:pPr>
       <w:proofErr w:type="spellStart"/>
       <w:r>
         <w:rPr>
           <w:lang w:val="pl-PL"/>
         </w:rPr>
-        <w:t>przechowywnia</w:t>
+        <w:t>KiB</w:t>
       </w:r>
       <w:proofErr w:type="spellEnd"/>
       <w:r>
         <w:rPr>
           <w:lang w:val="pl-PL"/>
         </w:rPr>
-        <w:t xml:space="preserve">, </w:t>
-      </w:r>
+        <w:t>/s</w:t>
+      </w:r>
+    </w:p>
+    <w:p>
+      <w:pPr>
+        <w:pStyle w:val="Akapitzlist"/>
+        <w:numPr>
+          <w:ilvl w:val="1"/>
+          <w:numId w:val="1"/>
+        </w:numPr>
+        <w:rPr>
+          <w:lang w:val="pl-PL"/>
+        </w:rPr>
+      </w:pPr>
+      <w:r>
+        <w:rPr>
+          <w:lang w:val="pl-PL"/>
+        </w:rPr>
+        <w:t>MB/s</w:t>
+      </w:r>
+    </w:p>
+    <w:p>
+      <w:pPr>
+        <w:pStyle w:val="Akapitzlist"/>
+        <w:numPr>
+          <w:ilvl w:val="0"/>
+          <w:numId w:val="1"/>
+        </w:numPr>
+        <w:rPr>
+          <w:lang w:val="pl-PL"/>
+        </w:rPr>
+      </w:pPr>
+      <w:r>
+        <w:rPr>
+          <w:lang w:val="pl-PL"/>
+        </w:rPr>
+        <w:t>Jaka jest komenda na sprawdzenie pingu w CMD?</w:t>
+      </w:r>
+    </w:p>
+    <w:p>
+      <w:pPr>
+        <w:pStyle w:val="Akapitzlist"/>
+        <w:numPr>
+          <w:ilvl w:val="1"/>
+          <w:numId w:val="1"/>
+        </w:numPr>
+        <w:rPr>
+          <w:highlight w:val="green"/>
+          <w:lang w:val="pl-PL"/>
+        </w:rPr>
+      </w:pPr>
+      <w:r>
+        <w:rPr>
+          <w:highlight w:val="green"/>
+          <w:lang w:val="pl-PL"/>
+        </w:rPr>
+        <w:t>Ping [adres]</w:t>
+      </w:r>
+    </w:p>
+    <w:p>
+      <w:pPr>
+        <w:pStyle w:val="Akapitzlist"/>
+        <w:numPr>
+          <w:ilvl w:val="1"/>
+          <w:numId w:val="1"/>
+        </w:numPr>
+        <w:rPr>
+          <w:lang w:val="pl-PL"/>
+        </w:rPr>
+      </w:pPr>
       <w:proofErr w:type="spellStart"/>
       <w:r>
         <w:rPr>
           <w:lang w:val="pl-PL"/>
         </w:rPr>
-        <w:t>przesylania</w:t>
+        <w:t>Ipconfig</w:t>
       </w:r>
       <w:proofErr w:type="spellEnd"/>
       <w:r>
         <w:rPr>
           <w:lang w:val="pl-PL"/>
         </w:rPr>
-        <w:t xml:space="preserve"> danych cyfrowych.</w:t>
+        <w:t xml:space="preserve"> [adres]</w:t>
+      </w:r>
+    </w:p>
+    <w:p>
+      <w:pPr>
+        <w:pStyle w:val="Akapitzlist"/>
+        <w:numPr>
+          <w:ilvl w:val="1"/>
+          <w:numId w:val="1"/>
+        </w:numPr>
+        <w:rPr>
+          <w:lang w:val="pl-PL"/>
+        </w:rPr>
+      </w:pPr>
+      <w:r>
+        <w:rPr>
+          <w:lang w:val="pl-PL"/>
+        </w:rPr>
+        <w:t xml:space="preserve">Net </w:t>
+      </w:r>
+      <w:proofErr w:type="spellStart"/>
+      <w:r>
+        <w:rPr>
+          <w:lang w:val="pl-PL"/>
+        </w:rPr>
+        <w:t>view</w:t>
+      </w:r>
+      <w:proofErr w:type="spellEnd"/>
+      <w:r>
+        <w:rPr>
+          <w:lang w:val="pl-PL"/>
+        </w:rPr>
+        <w:t xml:space="preserve"> [adres]</w:t>
+      </w:r>
+    </w:p>
+    <w:p>
+      <w:pPr>
+        <w:pStyle w:val="Akapitzlist"/>
+        <w:numPr>
+          <w:ilvl w:val="1"/>
+          <w:numId w:val="1"/>
+        </w:numPr>
+        <w:rPr>
+          <w:lang w:val="pl-PL"/>
+        </w:rPr>
+      </w:pPr>
+      <w:r>
+        <w:rPr>
+          <w:lang w:val="pl-PL"/>
+        </w:rPr>
+        <w:t>Display ping [adres]</w:t>
       </w:r>
     </w:p>
     <w:p>
@@ -2178,70 +2443,485 @@
         <w:rPr>
           <w:lang w:val="pl-PL"/>
         </w:rPr>
-        <w:t xml:space="preserve">Co to jest CMD? czym </w:t>
+        <w:t xml:space="preserve">Jakie informacje wyświetla komenda </w:t>
       </w:r>
       <w:proofErr w:type="spellStart"/>
       <w:r>
         <w:rPr>
           <w:lang w:val="pl-PL"/>
         </w:rPr>
-        <w:t>sie</w:t>
+        <w:t>ipconfig</w:t>
       </w:r>
       <w:proofErr w:type="spellEnd"/>
       <w:r>
         <w:rPr>
           <w:lang w:val="pl-PL"/>
         </w:rPr>
+        <w:t xml:space="preserve"> /</w:t>
+      </w:r>
+      <w:proofErr w:type="spellStart"/>
+      <w:r>
+        <w:rPr>
+          <w:lang w:val="pl-PL"/>
+        </w:rPr>
+        <w:t>all</w:t>
+      </w:r>
+      <w:proofErr w:type="spellEnd"/>
+      <w:r>
+        <w:rPr>
+          <w:lang w:val="pl-PL"/>
+        </w:rPr>
+        <w:t>?</w:t>
+      </w:r>
+    </w:p>
+    <w:p>
+      <w:pPr>
+        <w:pStyle w:val="Akapitzlist"/>
+        <w:numPr>
+          <w:ilvl w:val="1"/>
+          <w:numId w:val="1"/>
+        </w:numPr>
+        <w:rPr>
+          <w:highlight w:val="green"/>
+          <w:lang w:val="pl-PL"/>
+        </w:rPr>
+      </w:pPr>
+      <w:r>
+        <w:rPr>
+          <w:highlight w:val="green"/>
+          <w:lang w:val="pl-PL"/>
+        </w:rPr>
+        <w:t xml:space="preserve">Pełna konfiguracja </w:t>
+      </w:r>
+      <w:r>
+        <w:rPr>
+          <w:highlight w:val="green"/>
+          <w:lang w:val="pl-PL"/>
+        </w:rPr>
+        <w:t>TCP/IP</w:t>
+      </w:r>
+    </w:p>
+    <w:p>
+      <w:pPr>
+        <w:pStyle w:val="Akapitzlist"/>
+        <w:numPr>
+          <w:ilvl w:val="1"/>
+          <w:numId w:val="1"/>
+        </w:numPr>
+        <w:rPr>
+          <w:lang w:val="pl-PL"/>
+        </w:rPr>
+      </w:pPr>
+      <w:r>
+        <w:rPr>
+          <w:lang w:val="pl-PL"/>
+        </w:rPr>
+        <w:t>Zawartość pamięci podręcznej</w:t>
+      </w:r>
+    </w:p>
+    <w:p>
+      <w:pPr>
+        <w:pStyle w:val="Akapitzlist"/>
+        <w:numPr>
+          <w:ilvl w:val="1"/>
+          <w:numId w:val="1"/>
+        </w:numPr>
+        <w:rPr>
+          <w:lang w:val="pl-PL"/>
+        </w:rPr>
+      </w:pPr>
+      <w:r>
+        <w:rPr>
+          <w:lang w:val="pl-PL"/>
+        </w:rPr>
+        <w:t>Identyfikator klasy DHCP</w:t>
+      </w:r>
+    </w:p>
+    <w:p>
+      <w:pPr>
+        <w:pStyle w:val="Akapitzlist"/>
+        <w:numPr>
+          <w:ilvl w:val="1"/>
+          <w:numId w:val="1"/>
+        </w:numPr>
+        <w:rPr>
+          <w:lang w:val="pl-PL"/>
+        </w:rPr>
+      </w:pPr>
+      <w:r>
+        <w:rPr>
+          <w:lang w:val="pl-PL"/>
+        </w:rPr>
+        <w:t xml:space="preserve">Wysyła komunikat </w:t>
+      </w:r>
+      <w:r>
+        <w:rPr>
+          <w:lang w:val="pl-PL"/>
+        </w:rPr>
+        <w:t>DHCP</w:t>
+      </w:r>
+    </w:p>
+    <w:p>
+      <w:pPr>
+        <w:pStyle w:val="Akapitzlist"/>
+        <w:numPr>
+          <w:ilvl w:val="0"/>
+          <w:numId w:val="1"/>
+        </w:numPr>
+        <w:rPr>
+          <w:lang w:val="pl-PL"/>
+        </w:rPr>
+      </w:pPr>
+      <w:r>
+        <w:rPr>
+          <w:lang w:val="pl-PL"/>
+        </w:rPr>
+        <w:t>Jakie zakłócenie może wystąpić w kablu?</w:t>
+      </w:r>
+    </w:p>
+    <w:p>
+      <w:pPr>
+        <w:pStyle w:val="Akapitzlist"/>
+        <w:numPr>
+          <w:ilvl w:val="1"/>
+          <w:numId w:val="1"/>
+        </w:numPr>
+        <w:rPr>
+          <w:highlight w:val="green"/>
+          <w:lang w:val="pl-PL"/>
+        </w:rPr>
+      </w:pPr>
+      <w:r>
+        <w:rPr>
+          <w:highlight w:val="green"/>
+          <w:lang w:val="pl-PL"/>
+        </w:rPr>
+        <w:t>Przesłuch</w:t>
+      </w:r>
+    </w:p>
+    <w:p>
+      <w:pPr>
+        <w:pStyle w:val="Akapitzlist"/>
+        <w:numPr>
+          <w:ilvl w:val="1"/>
+          <w:numId w:val="1"/>
+        </w:numPr>
+        <w:rPr>
+          <w:lang w:val="pl-PL"/>
+        </w:rPr>
+      </w:pPr>
+      <w:r>
+        <w:rPr>
+          <w:lang w:val="pl-PL"/>
+        </w:rPr>
+        <w:t>Po</w:t>
+      </w:r>
+      <w:r>
+        <w:rPr>
+          <w:lang w:val="pl-PL"/>
+        </w:rPr>
+        <w:t>słuch</w:t>
+      </w:r>
+    </w:p>
+    <w:p>
+      <w:pPr>
+        <w:pStyle w:val="Akapitzlist"/>
+        <w:numPr>
+          <w:ilvl w:val="1"/>
+          <w:numId w:val="1"/>
+        </w:numPr>
+        <w:rPr>
+          <w:lang w:val="pl-PL"/>
+        </w:rPr>
+      </w:pPr>
+      <w:r>
+        <w:rPr>
+          <w:lang w:val="pl-PL"/>
+        </w:rPr>
+        <w:t>Przesłuch</w:t>
+      </w:r>
+    </w:p>
+    <w:p>
+      <w:pPr>
+        <w:pStyle w:val="Akapitzlist"/>
+        <w:numPr>
+          <w:ilvl w:val="1"/>
+          <w:numId w:val="1"/>
+        </w:numPr>
+        <w:rPr>
+          <w:lang w:val="pl-PL"/>
+        </w:rPr>
+      </w:pPr>
+      <w:r>
+        <w:rPr>
+          <w:lang w:val="pl-PL"/>
+        </w:rPr>
+        <w:t>Echo</w:t>
+      </w:r>
+    </w:p>
+    <w:p>
+      <w:pPr>
+        <w:pStyle w:val="Akapitzlist"/>
+        <w:numPr>
+          <w:ilvl w:val="0"/>
+          <w:numId w:val="1"/>
+        </w:numPr>
+        <w:rPr>
+          <w:lang w:val="pl-PL"/>
+        </w:rPr>
+      </w:pPr>
+      <w:r>
+        <w:rPr>
+          <w:lang w:val="pl-PL"/>
+        </w:rPr>
+        <w:t>S</w:t>
+      </w:r>
+      <w:r>
+        <w:rPr>
+          <w:lang w:val="pl-PL"/>
+        </w:rPr>
+        <w:t>ieci</w:t>
+      </w:r>
+      <w:r>
+        <w:rPr>
+          <w:lang w:val="pl-PL"/>
+        </w:rPr>
+        <w:t xml:space="preserve"> w standardzie</w:t>
+      </w:r>
+      <w:r>
+        <w:rPr>
+          <w:lang w:val="pl-PL"/>
+        </w:rPr>
         <w:t xml:space="preserve"> </w:t>
       </w:r>
+      <w:r>
+        <w:rPr>
+          <w:lang w:val="pl-PL"/>
+        </w:rPr>
+        <w:t>Ethernet do 100</w:t>
+      </w:r>
+      <w:r>
+        <w:rPr>
+          <w:lang w:val="pl-PL"/>
+        </w:rPr>
+        <w:t xml:space="preserve"> </w:t>
+      </w:r>
       <w:proofErr w:type="spellStart"/>
       <w:r>
         <w:rPr>
           <w:lang w:val="pl-PL"/>
         </w:rPr>
-        <w:t>rózni</w:t>
+        <w:t>M</w:t>
+      </w:r>
+      <w:r>
+        <w:rPr>
+          <w:lang w:val="pl-PL"/>
+        </w:rPr>
+        <w:t>bit</w:t>
       </w:r>
       <w:proofErr w:type="spellEnd"/>
       <w:r>
         <w:rPr>
           <w:lang w:val="pl-PL"/>
         </w:rPr>
-        <w:t xml:space="preserve"> od </w:t>
-      </w:r>
+        <w:t>/s.</w:t>
+      </w:r>
+    </w:p>
+    <w:p>
+      <w:pPr>
+        <w:pStyle w:val="Akapitzlist"/>
+        <w:numPr>
+          <w:ilvl w:val="1"/>
+          <w:numId w:val="1"/>
+        </w:numPr>
+        <w:rPr>
+          <w:highlight w:val="green"/>
+          <w:lang w:val="pl-PL"/>
+        </w:rPr>
+      </w:pPr>
+      <w:r>
+        <w:rPr>
+          <w:highlight w:val="green"/>
+          <w:lang w:val="pl-PL"/>
+        </w:rPr>
+        <w:t xml:space="preserve">Ethernet </w:t>
+      </w:r>
+    </w:p>
+    <w:p>
+      <w:pPr>
+        <w:pStyle w:val="Akapitzlist"/>
+        <w:numPr>
+          <w:ilvl w:val="1"/>
+          <w:numId w:val="1"/>
+        </w:numPr>
+        <w:rPr>
+          <w:lang w:val="pl-PL"/>
+        </w:rPr>
+      </w:pPr>
+      <w:r>
+        <w:rPr>
+          <w:lang w:val="pl-PL"/>
+        </w:rPr>
+        <w:t>Fast Ethernet</w:t>
+      </w:r>
+    </w:p>
+    <w:p>
+      <w:pPr>
+        <w:pStyle w:val="Akapitzlist"/>
+        <w:numPr>
+          <w:ilvl w:val="1"/>
+          <w:numId w:val="1"/>
+        </w:numPr>
+        <w:rPr>
+          <w:lang w:val="pl-PL"/>
+        </w:rPr>
+      </w:pPr>
       <w:proofErr w:type="spellStart"/>
       <w:r>
         <w:rPr>
           <w:lang w:val="pl-PL"/>
         </w:rPr>
-        <w:t>windows?Polecenie</w:t>
+        <w:t>Faster</w:t>
       </w:r>
       <w:proofErr w:type="spellEnd"/>
       <w:r>
         <w:rPr>
           <w:lang w:val="pl-PL"/>
         </w:rPr>
-        <w:t xml:space="preserve"> Ping/</w:t>
-      </w:r>
+        <w:t xml:space="preserve"> Ethernet</w:t>
+      </w:r>
+    </w:p>
+    <w:p>
+      <w:pPr>
+        <w:pStyle w:val="Akapitzlist"/>
+        <w:numPr>
+          <w:ilvl w:val="1"/>
+          <w:numId w:val="1"/>
+        </w:numPr>
+        <w:rPr>
+          <w:lang w:val="pl-PL"/>
+        </w:rPr>
+      </w:pPr>
+      <w:r>
+        <w:rPr>
+          <w:lang w:val="pl-PL"/>
+        </w:rPr>
+        <w:t>Gigabit Ethernet</w:t>
+      </w:r>
+    </w:p>
+    <w:p>
+      <w:pPr>
+        <w:rPr>
+          <w:lang w:val="pl-PL"/>
+        </w:rPr>
+      </w:pPr>
+      <w:r>
+        <w:rPr>
+          <w:lang w:val="pl-PL"/>
+        </w:rPr>
+        <w:br w:type="page"/>
+      </w:r>
+    </w:p>
+    <w:p>
+      <w:pPr>
+        <w:pStyle w:val="Akapitzlist"/>
+        <w:numPr>
+          <w:ilvl w:val="0"/>
+          <w:numId w:val="1"/>
+        </w:numPr>
+        <w:rPr>
+          <w:lang w:val="pl-PL"/>
+        </w:rPr>
+      </w:pPr>
+      <w:r>
+        <w:rPr>
+          <w:lang w:val="pl-PL"/>
+        </w:rPr>
+        <w:t xml:space="preserve">Narzędzia </w:t>
+      </w:r>
+      <w:r>
+        <w:rPr>
+          <w:lang w:val="pl-PL"/>
+        </w:rPr>
+        <w:t xml:space="preserve">zaciskające </w:t>
+      </w:r>
+      <w:r>
+        <w:rPr>
+          <w:lang w:val="pl-PL"/>
+        </w:rPr>
+        <w:t>złącz</w:t>
+      </w:r>
+      <w:r>
+        <w:rPr>
+          <w:lang w:val="pl-PL"/>
+        </w:rPr>
+        <w:t>ki</w:t>
+      </w:r>
+      <w:r>
+        <w:rPr>
+          <w:lang w:val="pl-PL"/>
+        </w:rPr>
+        <w:t xml:space="preserve"> na końc</w:t>
+      </w:r>
+      <w:r>
+        <w:rPr>
+          <w:lang w:val="pl-PL"/>
+        </w:rPr>
+        <w:t>ach</w:t>
+      </w:r>
+      <w:r>
+        <w:rPr>
+          <w:lang w:val="pl-PL"/>
+        </w:rPr>
+        <w:t xml:space="preserve"> przewodów</w:t>
+      </w:r>
+      <w:r>
+        <w:rPr>
+          <w:lang w:val="pl-PL"/>
+        </w:rPr>
+        <w:t>.</w:t>
+      </w:r>
+    </w:p>
+    <w:p>
+      <w:pPr>
+        <w:pStyle w:val="Akapitzlist"/>
+        <w:numPr>
+          <w:ilvl w:val="1"/>
+          <w:numId w:val="1"/>
+        </w:numPr>
+        <w:rPr>
+          <w:highlight w:val="green"/>
+          <w:lang w:val="pl-PL"/>
+        </w:rPr>
+      </w:pPr>
       <w:proofErr w:type="spellStart"/>
       <w:r>
         <w:rPr>
-          <w:lang w:val="pl-PL"/>
-        </w:rPr>
-        <w:t>all</w:t>
+          <w:highlight w:val="green"/>
+          <w:lang w:val="pl-PL"/>
+        </w:rPr>
+        <w:t>Zaciskarka</w:t>
       </w:r>
       <w:proofErr w:type="spellEnd"/>
-      <w:r>
-        <w:rPr>
-          <w:lang w:val="pl-PL"/>
-        </w:rPr>
-        <w:t xml:space="preserve"> wydawane w trybie pracy CMD oraz uzyskane </w:t>
-      </w:r>
+    </w:p>
+    <w:p>
+      <w:pPr>
+        <w:pStyle w:val="Akapitzlist"/>
+        <w:numPr>
+          <w:ilvl w:val="1"/>
+          <w:numId w:val="1"/>
+        </w:numPr>
+        <w:rPr>
+          <w:lang w:val="pl-PL"/>
+        </w:rPr>
+      </w:pPr>
       <w:proofErr w:type="spellStart"/>
       <w:r>
         <w:rPr>
           <w:lang w:val="pl-PL"/>
         </w:rPr>
-        <w:t>informacj</w:t>
+        <w:lastRenderedPageBreak/>
+        <w:t>Ściagacz</w:t>
       </w:r>
       <w:proofErr w:type="spellEnd"/>
     </w:p>
@@ -2249,6 +2929,42 @@
       <w:pPr>
         <w:pStyle w:val="Akapitzlist"/>
         <w:numPr>
+          <w:ilvl w:val="1"/>
+          <w:numId w:val="1"/>
+        </w:numPr>
+        <w:rPr>
+          <w:lang w:val="pl-PL"/>
+        </w:rPr>
+      </w:pPr>
+      <w:r>
+        <w:rPr>
+          <w:lang w:val="pl-PL"/>
+        </w:rPr>
+        <w:t>Obcinacz</w:t>
+      </w:r>
+    </w:p>
+    <w:p>
+      <w:pPr>
+        <w:pStyle w:val="Akapitzlist"/>
+        <w:numPr>
+          <w:ilvl w:val="1"/>
+          <w:numId w:val="1"/>
+        </w:numPr>
+        <w:rPr>
+          <w:lang w:val="pl-PL"/>
+        </w:rPr>
+      </w:pPr>
+      <w:r>
+        <w:rPr>
+          <w:lang w:val="pl-PL"/>
+        </w:rPr>
+        <w:t>Obrabiarka</w:t>
+      </w:r>
+    </w:p>
+    <w:p>
+      <w:pPr>
+        <w:pStyle w:val="Akapitzlist"/>
+        <w:numPr>
           <w:ilvl w:val="0"/>
           <w:numId w:val="1"/>
         </w:numPr>
@@ -2260,7 +2976,99 @@
         <w:rPr>
           <w:lang w:val="pl-PL"/>
         </w:rPr>
-        <w:t>Zakłócenia występujące przy przesyłaniu sygnałów</w:t>
+        <w:t>Co chroni nas przed zwarciem?</w:t>
+      </w:r>
+    </w:p>
+    <w:p>
+      <w:pPr>
+        <w:pStyle w:val="Akapitzlist"/>
+        <w:numPr>
+          <w:ilvl w:val="1"/>
+          <w:numId w:val="1"/>
+        </w:numPr>
+        <w:rPr>
+          <w:highlight w:val="green"/>
+          <w:lang w:val="pl-PL"/>
+        </w:rPr>
+      </w:pPr>
+      <w:r>
+        <w:rPr>
+          <w:highlight w:val="green"/>
+          <w:lang w:val="pl-PL"/>
+        </w:rPr>
+        <w:t>Wyłącznik nadmiarowo-prądowy</w:t>
+      </w:r>
+    </w:p>
+    <w:p>
+      <w:pPr>
+        <w:pStyle w:val="Akapitzlist"/>
+        <w:numPr>
+          <w:ilvl w:val="1"/>
+          <w:numId w:val="1"/>
+        </w:numPr>
+        <w:rPr>
+          <w:lang w:val="pl-PL"/>
+        </w:rPr>
+      </w:pPr>
+      <w:r>
+        <w:rPr>
+          <w:lang w:val="pl-PL"/>
+        </w:rPr>
+        <w:t xml:space="preserve">Wyłącznik wrażliwy </w:t>
+      </w:r>
+    </w:p>
+    <w:p>
+      <w:pPr>
+        <w:pStyle w:val="Akapitzlist"/>
+        <w:numPr>
+          <w:ilvl w:val="1"/>
+          <w:numId w:val="1"/>
+        </w:numPr>
+        <w:rPr>
+          <w:lang w:val="pl-PL"/>
+        </w:rPr>
+      </w:pPr>
+      <w:r>
+        <w:rPr>
+          <w:lang w:val="pl-PL"/>
+        </w:rPr>
+        <w:t>Wyłącznik</w:t>
+      </w:r>
+      <w:r>
+        <w:rPr>
+          <w:lang w:val="pl-PL"/>
+        </w:rPr>
+        <w:t xml:space="preserve"> </w:t>
+      </w:r>
+      <w:r>
+        <w:rPr>
+          <w:lang w:val="pl-PL"/>
+        </w:rPr>
+        <w:t>przepięciowy</w:t>
+      </w:r>
+    </w:p>
+    <w:p>
+      <w:pPr>
+        <w:pStyle w:val="Akapitzlist"/>
+        <w:numPr>
+          <w:ilvl w:val="1"/>
+          <w:numId w:val="1"/>
+        </w:numPr>
+        <w:rPr>
+          <w:lang w:val="pl-PL"/>
+        </w:rPr>
+      </w:pPr>
+      <w:r>
+        <w:rPr>
+          <w:lang w:val="pl-PL"/>
+        </w:rPr>
+        <w:t xml:space="preserve">Wyłącznik </w:t>
+      </w:r>
+      <w:r>
+        <w:rPr>
+          <w:lang w:val="pl-PL"/>
+        </w:rPr>
+        <w:t>różnicowoprądowy</w:t>
       </w:r>
     </w:p>
     <w:p>
@@ -2278,35 +3086,118 @@
         <w:rPr>
           <w:lang w:val="pl-PL"/>
         </w:rPr>
-        <w:t xml:space="preserve">Standard szybkiej sieci lokalnej o prędkości </w:t>
+        <w:t>Narzędzia</w:t>
+      </w:r>
+      <w:r>
+        <w:rPr>
+          <w:lang w:val="pl-PL"/>
+        </w:rPr>
+        <w:t xml:space="preserve"> </w:t>
+      </w:r>
+      <w:r>
+        <w:rPr>
+          <w:lang w:val="pl-PL"/>
+        </w:rPr>
+        <w:t>do uderzenio</w:t>
+      </w:r>
+      <w:r>
+        <w:rPr>
+          <w:lang w:val="pl-PL"/>
+        </w:rPr>
+        <w:t>we do terminali LSA</w:t>
+      </w:r>
+    </w:p>
+    <w:p>
+      <w:pPr>
+        <w:pStyle w:val="Akapitzlist"/>
+        <w:numPr>
+          <w:ilvl w:val="1"/>
+          <w:numId w:val="1"/>
+        </w:numPr>
+        <w:rPr>
+          <w:highlight w:val="green"/>
+          <w:lang w:val="pl-PL"/>
+        </w:rPr>
+      </w:pPr>
+      <w:r>
+        <w:rPr>
+          <w:highlight w:val="green"/>
+          <w:lang w:val="pl-PL"/>
+        </w:rPr>
+        <w:t xml:space="preserve">Nóż </w:t>
       </w:r>
       <w:proofErr w:type="spellStart"/>
       <w:r>
         <w:rPr>
-          <w:lang w:val="pl-PL"/>
-        </w:rPr>
-        <w:t>przesyłu</w:t>
+          <w:highlight w:val="green"/>
+          <w:lang w:val="pl-PL"/>
+        </w:rPr>
+        <w:t>krosowniczy</w:t>
       </w:r>
       <w:proofErr w:type="spellEnd"/>
-      <w:r>
-        <w:rPr>
-          <w:lang w:val="pl-PL"/>
-        </w:rPr>
-        <w:t xml:space="preserve"> danych - 100 </w:t>
-      </w:r>
+    </w:p>
+    <w:p>
+      <w:pPr>
+        <w:pStyle w:val="Akapitzlist"/>
+        <w:numPr>
+          <w:ilvl w:val="1"/>
+          <w:numId w:val="1"/>
+        </w:numPr>
+        <w:rPr>
+          <w:lang w:val="pl-PL"/>
+        </w:rPr>
+      </w:pPr>
       <w:proofErr w:type="spellStart"/>
       <w:r>
         <w:rPr>
           <w:lang w:val="pl-PL"/>
         </w:rPr>
-        <w:t>Mb</w:t>
+        <w:t>Przyciskarka</w:t>
       </w:r>
       <w:proofErr w:type="spellEnd"/>
-      <w:r>
-        <w:rPr>
-          <w:lang w:val="pl-PL"/>
-        </w:rPr>
-        <w:t>/s</w:t>
+    </w:p>
+    <w:p>
+      <w:pPr>
+        <w:pStyle w:val="Akapitzlist"/>
+        <w:numPr>
+          <w:ilvl w:val="1"/>
+          <w:numId w:val="1"/>
+        </w:numPr>
+        <w:rPr>
+          <w:lang w:val="pl-PL"/>
+        </w:rPr>
+      </w:pPr>
+      <w:proofErr w:type="spellStart"/>
+      <w:r>
+        <w:rPr>
+          <w:lang w:val="pl-PL"/>
+        </w:rPr>
+        <w:t>Przeciskarka</w:t>
+      </w:r>
+      <w:proofErr w:type="spellEnd"/>
+    </w:p>
+    <w:p>
+      <w:pPr>
+        <w:pStyle w:val="Akapitzlist"/>
+        <w:numPr>
+          <w:ilvl w:val="1"/>
+          <w:numId w:val="1"/>
+        </w:numPr>
+        <w:rPr>
+          <w:lang w:val="pl-PL"/>
+        </w:rPr>
+      </w:pPr>
+      <w:r>
+        <w:rPr>
+          <w:lang w:val="pl-PL"/>
+        </w:rPr>
+        <w:t xml:space="preserve">Narzędzie </w:t>
+      </w:r>
+      <w:r>
+        <w:rPr>
+          <w:lang w:val="pl-PL"/>
+        </w:rPr>
+        <w:t>uniwersalne</w:t>
       </w:r>
     </w:p>
     <w:p>
@@ -2324,7 +3215,718 @@
         <w:rPr>
           <w:lang w:val="pl-PL"/>
         </w:rPr>
-        <w:t>Narzędzia pozwalające na równe i dokładne zaciśniecie</w:t>
+        <w:t>Typ okablowania w dużych sieciach</w:t>
+      </w:r>
+    </w:p>
+    <w:p>
+      <w:pPr>
+        <w:pStyle w:val="Akapitzlist"/>
+        <w:numPr>
+          <w:ilvl w:val="1"/>
+          <w:numId w:val="1"/>
+        </w:numPr>
+        <w:rPr>
+          <w:highlight w:val="green"/>
+          <w:lang w:val="pl-PL"/>
+        </w:rPr>
+      </w:pPr>
+      <w:r>
+        <w:rPr>
+          <w:highlight w:val="green"/>
+          <w:lang w:val="pl-PL"/>
+        </w:rPr>
+        <w:t>Kampusowe</w:t>
+      </w:r>
+    </w:p>
+    <w:p>
+      <w:pPr>
+        <w:pStyle w:val="Akapitzlist"/>
+        <w:numPr>
+          <w:ilvl w:val="1"/>
+          <w:numId w:val="1"/>
+        </w:numPr>
+        <w:rPr>
+          <w:lang w:val="pl-PL"/>
+        </w:rPr>
+      </w:pPr>
+      <w:r>
+        <w:rPr>
+          <w:lang w:val="pl-PL"/>
+        </w:rPr>
+        <w:t>Pionowe</w:t>
+      </w:r>
+    </w:p>
+    <w:p>
+      <w:pPr>
+        <w:pStyle w:val="Akapitzlist"/>
+        <w:numPr>
+          <w:ilvl w:val="1"/>
+          <w:numId w:val="1"/>
+        </w:numPr>
+        <w:rPr>
+          <w:lang w:val="pl-PL"/>
+        </w:rPr>
+      </w:pPr>
+      <w:r>
+        <w:rPr>
+          <w:lang w:val="pl-PL"/>
+        </w:rPr>
+        <w:t>Poziome</w:t>
+      </w:r>
+    </w:p>
+    <w:p>
+      <w:pPr>
+        <w:pStyle w:val="Akapitzlist"/>
+        <w:numPr>
+          <w:ilvl w:val="1"/>
+          <w:numId w:val="1"/>
+        </w:numPr>
+        <w:rPr>
+          <w:lang w:val="pl-PL"/>
+        </w:rPr>
+      </w:pPr>
+      <w:r>
+        <w:rPr>
+          <w:lang w:val="pl-PL"/>
+        </w:rPr>
+        <w:t>Piętrowe</w:t>
+      </w:r>
+    </w:p>
+    <w:p>
+      <w:pPr>
+        <w:pStyle w:val="Akapitzlist"/>
+        <w:numPr>
+          <w:ilvl w:val="0"/>
+          <w:numId w:val="1"/>
+        </w:numPr>
+        <w:rPr>
+          <w:lang w:val="pl-PL"/>
+        </w:rPr>
+      </w:pPr>
+      <w:r>
+        <w:rPr>
+          <w:lang w:val="pl-PL"/>
+        </w:rPr>
+        <w:t>Metoda wytwarzania jakiegoś dobra</w:t>
+      </w:r>
+    </w:p>
+    <w:p>
+      <w:pPr>
+        <w:pStyle w:val="Akapitzlist"/>
+        <w:numPr>
+          <w:ilvl w:val="1"/>
+          <w:numId w:val="1"/>
+        </w:numPr>
+        <w:rPr>
+          <w:highlight w:val="green"/>
+          <w:lang w:val="pl-PL"/>
+        </w:rPr>
+      </w:pPr>
+      <w:r>
+        <w:rPr>
+          <w:highlight w:val="green"/>
+          <w:lang w:val="pl-PL"/>
+        </w:rPr>
+        <w:t xml:space="preserve">Technologia </w:t>
+      </w:r>
+    </w:p>
+    <w:p>
+      <w:pPr>
+        <w:pStyle w:val="Akapitzlist"/>
+        <w:numPr>
+          <w:ilvl w:val="1"/>
+          <w:numId w:val="1"/>
+        </w:numPr>
+        <w:rPr>
+          <w:lang w:val="pl-PL"/>
+        </w:rPr>
+      </w:pPr>
+      <w:r>
+        <w:rPr>
+          <w:lang w:val="pl-PL"/>
+        </w:rPr>
+        <w:t>Przemysł</w:t>
+      </w:r>
+    </w:p>
+    <w:p>
+      <w:pPr>
+        <w:pStyle w:val="Akapitzlist"/>
+        <w:numPr>
+          <w:ilvl w:val="1"/>
+          <w:numId w:val="1"/>
+        </w:numPr>
+        <w:rPr>
+          <w:lang w:val="pl-PL"/>
+        </w:rPr>
+      </w:pPr>
+      <w:r>
+        <w:rPr>
+          <w:lang w:val="pl-PL"/>
+        </w:rPr>
+        <w:t>Produkcja</w:t>
+      </w:r>
+    </w:p>
+    <w:p>
+      <w:pPr>
+        <w:pStyle w:val="Akapitzlist"/>
+        <w:numPr>
+          <w:ilvl w:val="1"/>
+          <w:numId w:val="1"/>
+        </w:numPr>
+        <w:rPr>
+          <w:lang w:val="pl-PL"/>
+        </w:rPr>
+      </w:pPr>
+      <w:r>
+        <w:rPr>
+          <w:lang w:val="pl-PL"/>
+        </w:rPr>
+        <w:t>Industrializacja</w:t>
+      </w:r>
+    </w:p>
+    <w:p>
+      <w:pPr>
+        <w:pStyle w:val="Akapitzlist"/>
+        <w:numPr>
+          <w:ilvl w:val="0"/>
+          <w:numId w:val="1"/>
+        </w:numPr>
+        <w:rPr>
+          <w:lang w:val="pl-PL"/>
+        </w:rPr>
+      </w:pPr>
+      <w:r>
+        <w:rPr>
+          <w:lang w:val="pl-PL"/>
+        </w:rPr>
+        <w:t>K</w:t>
+      </w:r>
+      <w:r>
+        <w:rPr>
+          <w:lang w:val="pl-PL"/>
+        </w:rPr>
+        <w:t xml:space="preserve">arta </w:t>
+      </w:r>
+      <w:r>
+        <w:rPr>
+          <w:lang w:val="pl-PL"/>
+        </w:rPr>
+        <w:t xml:space="preserve">która przekształca pakiety danych w </w:t>
+      </w:r>
+      <w:r>
+        <w:rPr>
+          <w:lang w:val="pl-PL"/>
+        </w:rPr>
+        <w:t>sygnały.</w:t>
+      </w:r>
+    </w:p>
+    <w:p>
+      <w:pPr>
+        <w:pStyle w:val="Akapitzlist"/>
+        <w:numPr>
+          <w:ilvl w:val="1"/>
+          <w:numId w:val="1"/>
+        </w:numPr>
+        <w:rPr>
+          <w:highlight w:val="green"/>
+          <w:lang w:val="pl-PL"/>
+        </w:rPr>
+      </w:pPr>
+      <w:r>
+        <w:rPr>
+          <w:highlight w:val="green"/>
+          <w:lang w:val="pl-PL"/>
+        </w:rPr>
+        <w:t>Karta sieciowa</w:t>
+      </w:r>
+    </w:p>
+    <w:p>
+      <w:pPr>
+        <w:pStyle w:val="Akapitzlist"/>
+        <w:numPr>
+          <w:ilvl w:val="1"/>
+          <w:numId w:val="1"/>
+        </w:numPr>
+        <w:rPr>
+          <w:lang w:val="pl-PL"/>
+        </w:rPr>
+      </w:pPr>
+      <w:r>
+        <w:rPr>
+          <w:lang w:val="pl-PL"/>
+        </w:rPr>
+        <w:t>Karta Ethernet</w:t>
+      </w:r>
+    </w:p>
+    <w:p>
+      <w:pPr>
+        <w:pStyle w:val="Akapitzlist"/>
+        <w:numPr>
+          <w:ilvl w:val="1"/>
+          <w:numId w:val="1"/>
+        </w:numPr>
+        <w:rPr>
+          <w:lang w:val="pl-PL"/>
+        </w:rPr>
+      </w:pPr>
+      <w:r>
+        <w:rPr>
+          <w:lang w:val="pl-PL"/>
+        </w:rPr>
+        <w:t>Karta Wi-Fi</w:t>
+      </w:r>
+    </w:p>
+    <w:p>
+      <w:pPr>
+        <w:pStyle w:val="Akapitzlist"/>
+        <w:numPr>
+          <w:ilvl w:val="1"/>
+          <w:numId w:val="1"/>
+        </w:numPr>
+        <w:rPr>
+          <w:lang w:val="pl-PL"/>
+        </w:rPr>
+      </w:pPr>
+      <w:r>
+        <w:rPr>
+          <w:lang w:val="pl-PL"/>
+        </w:rPr>
+        <w:t xml:space="preserve">Karta </w:t>
+      </w:r>
+      <w:r>
+        <w:rPr>
+          <w:lang w:val="pl-PL"/>
+        </w:rPr>
+        <w:t>transferująca</w:t>
+      </w:r>
+    </w:p>
+    <w:p>
+      <w:pPr>
+        <w:pStyle w:val="Akapitzlist"/>
+        <w:numPr>
+          <w:ilvl w:val="0"/>
+          <w:numId w:val="1"/>
+        </w:numPr>
+        <w:rPr>
+          <w:lang w:val="pl-PL"/>
+        </w:rPr>
+      </w:pPr>
+      <w:r>
+        <w:rPr>
+          <w:lang w:val="pl-PL"/>
+        </w:rPr>
+        <w:t>K</w:t>
+      </w:r>
+      <w:r>
+        <w:rPr>
+          <w:lang w:val="pl-PL"/>
+        </w:rPr>
+        <w:t>olor ostatniej żyłki w skrętce typu B</w:t>
+      </w:r>
+    </w:p>
+    <w:p>
+      <w:pPr>
+        <w:pStyle w:val="Akapitzlist"/>
+        <w:numPr>
+          <w:ilvl w:val="1"/>
+          <w:numId w:val="1"/>
+        </w:numPr>
+        <w:rPr>
+          <w:highlight w:val="green"/>
+          <w:lang w:val="pl-PL"/>
+        </w:rPr>
+      </w:pPr>
+      <w:r>
+        <w:rPr>
+          <w:highlight w:val="green"/>
+          <w:lang w:val="pl-PL"/>
+        </w:rPr>
+        <w:t>Brązowy</w:t>
+      </w:r>
+    </w:p>
+    <w:p>
+      <w:pPr>
+        <w:pStyle w:val="Akapitzlist"/>
+        <w:numPr>
+          <w:ilvl w:val="1"/>
+          <w:numId w:val="1"/>
+        </w:numPr>
+        <w:rPr>
+          <w:lang w:val="pl-PL"/>
+        </w:rPr>
+      </w:pPr>
+      <w:r>
+        <w:rPr>
+          <w:lang w:val="pl-PL"/>
+        </w:rPr>
+        <w:t>Niebieski</w:t>
+      </w:r>
+    </w:p>
+    <w:p>
+      <w:pPr>
+        <w:pStyle w:val="Akapitzlist"/>
+        <w:numPr>
+          <w:ilvl w:val="1"/>
+          <w:numId w:val="1"/>
+        </w:numPr>
+        <w:rPr>
+          <w:lang w:val="pl-PL"/>
+        </w:rPr>
+      </w:pPr>
+      <w:r>
+        <w:rPr>
+          <w:lang w:val="pl-PL"/>
+        </w:rPr>
+        <w:t>Zielony</w:t>
+      </w:r>
+    </w:p>
+    <w:p>
+      <w:pPr>
+        <w:pStyle w:val="Akapitzlist"/>
+        <w:numPr>
+          <w:ilvl w:val="1"/>
+          <w:numId w:val="1"/>
+        </w:numPr>
+        <w:rPr>
+          <w:lang w:val="pl-PL"/>
+        </w:rPr>
+      </w:pPr>
+      <w:r>
+        <w:rPr>
+          <w:lang w:val="pl-PL"/>
+        </w:rPr>
+        <w:t>Pomarańczowy</w:t>
+      </w:r>
+    </w:p>
+    <w:p>
+      <w:pPr>
+        <w:pStyle w:val="Akapitzlist"/>
+        <w:numPr>
+          <w:ilvl w:val="0"/>
+          <w:numId w:val="1"/>
+        </w:numPr>
+        <w:rPr>
+          <w:lang w:val="pl-PL"/>
+        </w:rPr>
+      </w:pPr>
+      <w:r>
+        <w:rPr>
+          <w:lang w:val="pl-PL"/>
+        </w:rPr>
+        <w:t xml:space="preserve">Kolor </w:t>
+      </w:r>
+      <w:r>
+        <w:rPr>
+          <w:lang w:val="pl-PL"/>
+        </w:rPr>
+        <w:t>drugiej</w:t>
+      </w:r>
+      <w:r>
+        <w:rPr>
+          <w:lang w:val="pl-PL"/>
+        </w:rPr>
+        <w:t xml:space="preserve"> żyłki w skrętce typu A</w:t>
+      </w:r>
+    </w:p>
+    <w:p>
+      <w:pPr>
+        <w:pStyle w:val="Akapitzlist"/>
+        <w:numPr>
+          <w:ilvl w:val="1"/>
+          <w:numId w:val="1"/>
+        </w:numPr>
+        <w:rPr>
+          <w:highlight w:val="green"/>
+          <w:lang w:val="pl-PL"/>
+        </w:rPr>
+      </w:pPr>
+      <w:r>
+        <w:rPr>
+          <w:highlight w:val="green"/>
+          <w:lang w:val="pl-PL"/>
+        </w:rPr>
+        <w:t>Zielony</w:t>
+      </w:r>
+    </w:p>
+    <w:p>
+      <w:pPr>
+        <w:pStyle w:val="Akapitzlist"/>
+        <w:numPr>
+          <w:ilvl w:val="1"/>
+          <w:numId w:val="1"/>
+        </w:numPr>
+        <w:rPr>
+          <w:lang w:val="pl-PL"/>
+        </w:rPr>
+      </w:pPr>
+      <w:r>
+        <w:rPr>
+          <w:lang w:val="pl-PL"/>
+        </w:rPr>
+        <w:t>Niebieski</w:t>
+      </w:r>
+    </w:p>
+    <w:p>
+      <w:pPr>
+        <w:pStyle w:val="Akapitzlist"/>
+        <w:numPr>
+          <w:ilvl w:val="1"/>
+          <w:numId w:val="1"/>
+        </w:numPr>
+        <w:rPr>
+          <w:lang w:val="pl-PL"/>
+        </w:rPr>
+      </w:pPr>
+      <w:r>
+        <w:rPr>
+          <w:lang w:val="pl-PL"/>
+        </w:rPr>
+        <w:t>Brązowy</w:t>
+      </w:r>
+    </w:p>
+    <w:p>
+      <w:pPr>
+        <w:pStyle w:val="Akapitzlist"/>
+        <w:numPr>
+          <w:ilvl w:val="1"/>
+          <w:numId w:val="1"/>
+        </w:numPr>
+        <w:rPr>
+          <w:lang w:val="pl-PL"/>
+        </w:rPr>
+      </w:pPr>
+      <w:r>
+        <w:rPr>
+          <w:lang w:val="pl-PL"/>
+        </w:rPr>
+        <w:t>Pomarańczowy</w:t>
+      </w:r>
+    </w:p>
+    <w:p>
+      <w:pPr>
+        <w:pStyle w:val="Akapitzlist"/>
+        <w:numPr>
+          <w:ilvl w:val="0"/>
+          <w:numId w:val="1"/>
+        </w:numPr>
+        <w:rPr>
+          <w:lang w:val="pl-PL"/>
+        </w:rPr>
+      </w:pPr>
+      <w:r>
+        <w:rPr>
+          <w:lang w:val="pl-PL"/>
+        </w:rPr>
+        <w:t xml:space="preserve">Rodzaj przewodu służącego do </w:t>
+      </w:r>
+      <w:r>
+        <w:rPr>
+          <w:lang w:val="pl-PL"/>
+        </w:rPr>
+        <w:t>przesyłania informacji</w:t>
+      </w:r>
+    </w:p>
+    <w:p>
+      <w:pPr>
+        <w:pStyle w:val="Akapitzlist"/>
+        <w:numPr>
+          <w:ilvl w:val="1"/>
+          <w:numId w:val="1"/>
+        </w:numPr>
+        <w:rPr>
+          <w:highlight w:val="green"/>
+          <w:lang w:val="pl-PL"/>
+        </w:rPr>
+      </w:pPr>
+      <w:r>
+        <w:rPr>
+          <w:highlight w:val="green"/>
+          <w:lang w:val="pl-PL"/>
+        </w:rPr>
+        <w:t>Skrętka</w:t>
+      </w:r>
+    </w:p>
+    <w:p>
+      <w:pPr>
+        <w:pStyle w:val="Akapitzlist"/>
+        <w:numPr>
+          <w:ilvl w:val="1"/>
+          <w:numId w:val="1"/>
+        </w:numPr>
+        <w:rPr>
+          <w:lang w:val="pl-PL"/>
+        </w:rPr>
+      </w:pPr>
+      <w:r>
+        <w:rPr>
+          <w:lang w:val="pl-PL"/>
+        </w:rPr>
+        <w:t>Okrętka</w:t>
+      </w:r>
+    </w:p>
+    <w:p>
+      <w:pPr>
+        <w:pStyle w:val="Akapitzlist"/>
+        <w:numPr>
+          <w:ilvl w:val="1"/>
+          <w:numId w:val="1"/>
+        </w:numPr>
+        <w:rPr>
+          <w:lang w:val="pl-PL"/>
+        </w:rPr>
+      </w:pPr>
+      <w:r>
+        <w:rPr>
+          <w:lang w:val="pl-PL"/>
+        </w:rPr>
+        <w:t>Owijka</w:t>
+      </w:r>
+    </w:p>
+    <w:p>
+      <w:pPr>
+        <w:pStyle w:val="Akapitzlist"/>
+        <w:numPr>
+          <w:ilvl w:val="1"/>
+          <w:numId w:val="1"/>
+        </w:numPr>
+        <w:rPr>
+          <w:lang w:val="pl-PL"/>
+        </w:rPr>
+      </w:pPr>
+      <w:r>
+        <w:rPr>
+          <w:lang w:val="pl-PL"/>
+        </w:rPr>
+        <w:t>Skrętki</w:t>
+      </w:r>
+    </w:p>
+    <w:p>
+      <w:pPr>
+        <w:rPr>
+          <w:lang w:val="pl-PL"/>
+        </w:rPr>
+      </w:pPr>
+      <w:r>
+        <w:rPr>
+          <w:lang w:val="pl-PL"/>
+        </w:rPr>
+        <w:br w:type="page"/>
+      </w:r>
+    </w:p>
+    <w:p>
+      <w:pPr>
+        <w:pStyle w:val="Akapitzlist"/>
+        <w:numPr>
+          <w:ilvl w:val="0"/>
+          <w:numId w:val="1"/>
+        </w:numPr>
+        <w:rPr>
+          <w:lang w:val="pl-PL"/>
+        </w:rPr>
+      </w:pPr>
+      <w:r>
+        <w:rPr>
+          <w:lang w:val="pl-PL"/>
+        </w:rPr>
+        <w:t xml:space="preserve">Jaką długość ma </w:t>
+      </w:r>
+      <w:r>
+        <w:rPr>
+          <w:lang w:val="pl-PL"/>
+        </w:rPr>
+        <w:t>IPv4?</w:t>
+      </w:r>
+    </w:p>
+    <w:p>
+      <w:pPr>
+        <w:pStyle w:val="Akapitzlist"/>
+        <w:numPr>
+          <w:ilvl w:val="1"/>
+          <w:numId w:val="1"/>
+        </w:numPr>
+        <w:rPr>
+          <w:highlight w:val="green"/>
+          <w:lang w:val="pl-PL"/>
+        </w:rPr>
+      </w:pPr>
+      <w:r>
+        <w:rPr>
+          <w:highlight w:val="green"/>
+          <w:lang w:val="pl-PL"/>
+        </w:rPr>
+        <w:t>32 bity</w:t>
+      </w:r>
+    </w:p>
+    <w:p>
+      <w:pPr>
+        <w:pStyle w:val="Akapitzlist"/>
+        <w:numPr>
+          <w:ilvl w:val="1"/>
+          <w:numId w:val="1"/>
+        </w:numPr>
+        <w:rPr>
+          <w:lang w:val="pl-PL"/>
+        </w:rPr>
+      </w:pPr>
+      <w:r>
+        <w:rPr>
+          <w:lang w:val="pl-PL"/>
+        </w:rPr>
+        <w:t>64 bity</w:t>
+      </w:r>
+    </w:p>
+    <w:p>
+      <w:pPr>
+        <w:pStyle w:val="Akapitzlist"/>
+        <w:numPr>
+          <w:ilvl w:val="1"/>
+          <w:numId w:val="1"/>
+        </w:numPr>
+        <w:rPr>
+          <w:lang w:val="pl-PL"/>
+        </w:rPr>
+      </w:pPr>
+      <w:r>
+        <w:rPr>
+          <w:lang w:val="pl-PL"/>
+        </w:rPr>
+        <w:t>16 bitów</w:t>
+      </w:r>
+    </w:p>
+    <w:p>
+      <w:pPr>
+        <w:pStyle w:val="Akapitzlist"/>
+        <w:numPr>
+          <w:ilvl w:val="1"/>
+          <w:numId w:val="1"/>
+        </w:numPr>
+        <w:rPr>
+          <w:lang w:val="pl-PL"/>
+        </w:rPr>
+      </w:pPr>
+      <w:r>
+        <w:rPr>
+          <w:lang w:val="pl-PL"/>
+        </w:rPr>
+        <w:t>8 bitów</w:t>
+      </w:r>
+    </w:p>
+    <w:p>
+      <w:pPr>
+        <w:pStyle w:val="Akapitzlist"/>
+        <w:numPr>
+          <w:ilvl w:val="0"/>
+          <w:numId w:val="1"/>
+        </w:numPr>
+        <w:rPr>
+          <w:lang w:val="pl-PL"/>
+        </w:rPr>
+      </w:pPr>
+      <w:r>
+        <w:rPr>
+          <w:lang w:val="pl-PL"/>
+        </w:rPr>
+        <w:t>Pojęcie skrętka</w:t>
       </w:r>
       <w:r>
         <w:rPr>
@@ -2332,11 +3934,93 @@
         </w:rPr>
         <w:t xml:space="preserve"> </w:t>
       </w:r>
-      <w:r>
-        <w:rPr>
-          <w:lang w:val="pl-PL"/>
-        </w:rPr>
-        <w:t>różnego rodzaju złączek na końcówkach kabli i przewodów</w:t>
+      <w:proofErr w:type="spellStart"/>
+      <w:r>
+        <w:rPr>
+          <w:lang w:val="pl-PL"/>
+        </w:rPr>
+        <w:t>nieekranowa</w:t>
+      </w:r>
+      <w:proofErr w:type="spellEnd"/>
+      <w:r>
+        <w:rPr>
+          <w:lang w:val="pl-PL"/>
+        </w:rPr>
+        <w:t xml:space="preserve"> dotyczy skrótu:</w:t>
+      </w:r>
+    </w:p>
+    <w:p>
+      <w:pPr>
+        <w:pStyle w:val="Akapitzlist"/>
+        <w:numPr>
+          <w:ilvl w:val="1"/>
+          <w:numId w:val="1"/>
+        </w:numPr>
+        <w:rPr>
+          <w:highlight w:val="green"/>
+          <w:lang w:val="pl-PL"/>
+        </w:rPr>
+      </w:pPr>
+      <w:r>
+        <w:rPr>
+          <w:highlight w:val="green"/>
+          <w:lang w:val="pl-PL"/>
+        </w:rPr>
+        <w:t>UTP</w:t>
+      </w:r>
+    </w:p>
+    <w:p>
+      <w:pPr>
+        <w:pStyle w:val="Akapitzlist"/>
+        <w:numPr>
+          <w:ilvl w:val="1"/>
+          <w:numId w:val="1"/>
+        </w:numPr>
+        <w:rPr>
+          <w:lang w:val="pl-PL"/>
+        </w:rPr>
+      </w:pPr>
+      <w:r>
+        <w:rPr>
+          <w:lang w:val="pl-PL"/>
+        </w:rPr>
+        <w:t>ETP</w:t>
+      </w:r>
+    </w:p>
+    <w:p>
+      <w:pPr>
+        <w:pStyle w:val="Akapitzlist"/>
+        <w:numPr>
+          <w:ilvl w:val="1"/>
+          <w:numId w:val="1"/>
+        </w:numPr>
+        <w:rPr>
+          <w:lang w:val="pl-PL"/>
+        </w:rPr>
+      </w:pPr>
+      <w:r>
+        <w:rPr>
+          <w:lang w:val="pl-PL"/>
+        </w:rPr>
+        <w:t>IOT</w:t>
+      </w:r>
+    </w:p>
+    <w:p>
+      <w:pPr>
+        <w:pStyle w:val="Akapitzlist"/>
+        <w:numPr>
+          <w:ilvl w:val="1"/>
+          <w:numId w:val="1"/>
+        </w:numPr>
+        <w:rPr>
+          <w:lang w:val="pl-PL"/>
+        </w:rPr>
+      </w:pPr>
+      <w:r>
+        <w:rPr>
+          <w:lang w:val="pl-PL"/>
+        </w:rPr>
+        <w:t>IOP</w:t>
       </w:r>
     </w:p>
     <w:p>
@@ -2354,7 +4038,101 @@
         <w:rPr>
           <w:lang w:val="pl-PL"/>
         </w:rPr>
-        <w:t>Zapewnienie bezawaryjnego działania instalacji elektrycznej</w:t>
+        <w:t>Przyszłościowa sieć w standardzie Ethernet</w:t>
+      </w:r>
+    </w:p>
+    <w:p>
+      <w:pPr>
+        <w:pStyle w:val="Akapitzlist"/>
+        <w:numPr>
+          <w:ilvl w:val="1"/>
+          <w:numId w:val="1"/>
+        </w:numPr>
+        <w:rPr>
+          <w:highlight w:val="green"/>
+          <w:lang w:val="pl-PL"/>
+        </w:rPr>
+      </w:pPr>
+      <w:r>
+        <w:rPr>
+          <w:highlight w:val="green"/>
+          <w:lang w:val="pl-PL"/>
+        </w:rPr>
+        <w:t xml:space="preserve">10 </w:t>
+      </w:r>
+      <w:r>
+        <w:rPr>
+          <w:highlight w:val="green"/>
+          <w:lang w:val="pl-PL"/>
+        </w:rPr>
+        <w:t>g</w:t>
+      </w:r>
+      <w:r>
+        <w:rPr>
+          <w:highlight w:val="green"/>
+          <w:lang w:val="pl-PL"/>
+        </w:rPr>
+        <w:t xml:space="preserve">igabit </w:t>
+      </w:r>
+    </w:p>
+    <w:p>
+      <w:pPr>
+        <w:pStyle w:val="Akapitzlist"/>
+        <w:numPr>
+          <w:ilvl w:val="1"/>
+          <w:numId w:val="1"/>
+        </w:numPr>
+        <w:rPr>
+          <w:lang w:val="pl-PL"/>
+        </w:rPr>
+      </w:pPr>
+      <w:r>
+        <w:rPr>
+          <w:lang w:val="pl-PL"/>
+        </w:rPr>
+        <w:t>50</w:t>
+      </w:r>
+      <w:r>
+        <w:rPr>
+          <w:lang w:val="pl-PL"/>
+        </w:rPr>
+        <w:t xml:space="preserve"> gigabit</w:t>
+      </w:r>
+    </w:p>
+    <w:p>
+      <w:pPr>
+        <w:pStyle w:val="Akapitzlist"/>
+        <w:numPr>
+          <w:ilvl w:val="1"/>
+          <w:numId w:val="1"/>
+        </w:numPr>
+        <w:rPr>
+          <w:lang w:val="pl-PL"/>
+        </w:rPr>
+      </w:pPr>
+      <w:r>
+        <w:rPr>
+          <w:lang w:val="pl-PL"/>
+        </w:rPr>
+        <w:t>1 gigabit</w:t>
+      </w:r>
+    </w:p>
+    <w:p>
+      <w:pPr>
+        <w:pStyle w:val="Akapitzlist"/>
+        <w:numPr>
+          <w:ilvl w:val="1"/>
+          <w:numId w:val="1"/>
+        </w:numPr>
+        <w:rPr>
+          <w:lang w:val="pl-PL"/>
+        </w:rPr>
+      </w:pPr>
+      <w:r>
+        <w:rPr>
+          <w:lang w:val="pl-PL"/>
+        </w:rPr>
+        <w:t>100 gigabit</w:t>
       </w:r>
     </w:p>
     <w:p>
@@ -2372,7 +4150,87 @@
         <w:rPr>
           <w:lang w:val="pl-PL"/>
         </w:rPr>
-        <w:t>Chroni przed pojawieniem się napięcia na zewnątrz kabla i utrudnia występowanie zwarć</w:t>
+        <w:t xml:space="preserve">Skrętka </w:t>
+      </w:r>
+      <w:r>
+        <w:rPr>
+          <w:lang w:val="pl-PL"/>
+        </w:rPr>
+        <w:t>kat. 6 ma zasięg:</w:t>
+      </w:r>
+    </w:p>
+    <w:p>
+      <w:pPr>
+        <w:pStyle w:val="Akapitzlist"/>
+        <w:numPr>
+          <w:ilvl w:val="1"/>
+          <w:numId w:val="1"/>
+        </w:numPr>
+        <w:rPr>
+          <w:highlight w:val="green"/>
+          <w:lang w:val="pl-PL"/>
+        </w:rPr>
+      </w:pPr>
+      <w:r>
+        <w:rPr>
+          <w:highlight w:val="green"/>
+          <w:lang w:val="pl-PL"/>
+        </w:rPr>
+        <w:t>100 metrów</w:t>
+      </w:r>
+    </w:p>
+    <w:p>
+      <w:pPr>
+        <w:pStyle w:val="Akapitzlist"/>
+        <w:numPr>
+          <w:ilvl w:val="1"/>
+          <w:numId w:val="1"/>
+        </w:numPr>
+        <w:rPr>
+          <w:lang w:val="pl-PL"/>
+        </w:rPr>
+      </w:pPr>
+      <w:r>
+        <w:rPr>
+          <w:lang w:val="pl-PL"/>
+        </w:rPr>
+        <w:t>50 metrów</w:t>
+      </w:r>
+    </w:p>
+    <w:p>
+      <w:pPr>
+        <w:pStyle w:val="Akapitzlist"/>
+        <w:numPr>
+          <w:ilvl w:val="1"/>
+          <w:numId w:val="1"/>
+        </w:numPr>
+        <w:rPr>
+          <w:lang w:val="pl-PL"/>
+        </w:rPr>
+      </w:pPr>
+      <w:r>
+        <w:rPr>
+          <w:lang w:val="pl-PL"/>
+        </w:rPr>
+        <w:t xml:space="preserve">150 metrów </w:t>
+      </w:r>
+    </w:p>
+    <w:p>
+      <w:pPr>
+        <w:pStyle w:val="Akapitzlist"/>
+        <w:numPr>
+          <w:ilvl w:val="1"/>
+          <w:numId w:val="1"/>
+        </w:numPr>
+        <w:rPr>
+          <w:lang w:val="pl-PL"/>
+        </w:rPr>
+      </w:pPr>
+      <w:r>
+        <w:rPr>
+          <w:lang w:val="pl-PL"/>
+        </w:rPr>
+        <w:t>80 metrów</w:t>
       </w:r>
     </w:p>
     <w:p>
@@ -2390,7 +4248,81 @@
         <w:rPr>
           <w:lang w:val="pl-PL"/>
         </w:rPr>
-        <w:t>Narzędzia przeznaczone do uderzeniowego zaciskania kabli do terminali w technologii LSA</w:t>
+        <w:t>Kabel FTP to</w:t>
+      </w:r>
+    </w:p>
+    <w:p>
+      <w:pPr>
+        <w:pStyle w:val="Akapitzlist"/>
+        <w:numPr>
+          <w:ilvl w:val="1"/>
+          <w:numId w:val="1"/>
+        </w:numPr>
+        <w:rPr>
+          <w:highlight w:val="green"/>
+          <w:lang w:val="pl-PL"/>
+        </w:rPr>
+      </w:pPr>
+      <w:r>
+        <w:rPr>
+          <w:highlight w:val="green"/>
+          <w:lang w:val="pl-PL"/>
+        </w:rPr>
+        <w:t>Kabel foliowany</w:t>
+      </w:r>
+    </w:p>
+    <w:p>
+      <w:pPr>
+        <w:pStyle w:val="Akapitzlist"/>
+        <w:numPr>
+          <w:ilvl w:val="1"/>
+          <w:numId w:val="1"/>
+        </w:numPr>
+        <w:rPr>
+          <w:lang w:val="pl-PL"/>
+        </w:rPr>
+      </w:pPr>
+      <w:r>
+        <w:rPr>
+          <w:lang w:val="pl-PL"/>
+        </w:rPr>
+        <w:t>Kabel niefoliowany</w:t>
+      </w:r>
+    </w:p>
+    <w:p>
+      <w:pPr>
+        <w:pStyle w:val="Akapitzlist"/>
+        <w:numPr>
+          <w:ilvl w:val="1"/>
+          <w:numId w:val="1"/>
+        </w:numPr>
+        <w:rPr>
+          <w:lang w:val="pl-PL"/>
+        </w:rPr>
+      </w:pPr>
+      <w:r>
+        <w:rPr>
+          <w:lang w:val="pl-PL"/>
+        </w:rPr>
+        <w:t>Kabel z uziemieniem</w:t>
+      </w:r>
+    </w:p>
+    <w:p>
+      <w:pPr>
+        <w:pStyle w:val="Akapitzlist"/>
+        <w:numPr>
+          <w:ilvl w:val="1"/>
+          <w:numId w:val="1"/>
+        </w:numPr>
+        <w:rPr>
+          <w:lang w:val="pl-PL"/>
+        </w:rPr>
+      </w:pPr>
+      <w:r>
+        <w:rPr>
+          <w:lang w:val="pl-PL"/>
+        </w:rPr>
+        <w:t>Kabel z oplotem</w:t>
       </w:r>
     </w:p>
     <w:p>
@@ -2408,13 +4340,518 @@
         <w:rPr>
           <w:lang w:val="pl-PL"/>
         </w:rPr>
+        <w:t>Podstawa systemu binarnego to:</w:t>
+      </w:r>
+    </w:p>
+    <w:p>
+      <w:pPr>
+        <w:pStyle w:val="Akapitzlist"/>
+        <w:numPr>
+          <w:ilvl w:val="1"/>
+          <w:numId w:val="1"/>
+        </w:numPr>
+        <w:rPr>
+          <w:highlight w:val="green"/>
+          <w:lang w:val="pl-PL"/>
+        </w:rPr>
+      </w:pPr>
+      <w:r>
+        <w:rPr>
+          <w:highlight w:val="green"/>
+          <w:lang w:val="pl-PL"/>
+        </w:rPr>
+        <w:t xml:space="preserve">2 </w:t>
+      </w:r>
+    </w:p>
+    <w:p>
+      <w:pPr>
+        <w:pStyle w:val="Akapitzlist"/>
+        <w:numPr>
+          <w:ilvl w:val="1"/>
+          <w:numId w:val="1"/>
+        </w:numPr>
+        <w:rPr>
+          <w:lang w:val="pl-PL"/>
+        </w:rPr>
+      </w:pPr>
+      <w:r>
+        <w:rPr>
+          <w:lang w:val="pl-PL"/>
+        </w:rPr>
+        <w:t>10</w:t>
+      </w:r>
+    </w:p>
+    <w:p>
+      <w:pPr>
+        <w:pStyle w:val="Akapitzlist"/>
+        <w:numPr>
+          <w:ilvl w:val="1"/>
+          <w:numId w:val="1"/>
+        </w:numPr>
+        <w:rPr>
+          <w:lang w:val="pl-PL"/>
+        </w:rPr>
+      </w:pPr>
+      <w:r>
+        <w:rPr>
+          <w:lang w:val="pl-PL"/>
+        </w:rPr>
+        <w:t>16</w:t>
+      </w:r>
+    </w:p>
+    <w:p>
+      <w:pPr>
+        <w:pStyle w:val="Akapitzlist"/>
+        <w:numPr>
+          <w:ilvl w:val="1"/>
+          <w:numId w:val="1"/>
+        </w:numPr>
+        <w:rPr>
+          <w:lang w:val="pl-PL"/>
+        </w:rPr>
+      </w:pPr>
+      <w:r>
+        <w:rPr>
+          <w:lang w:val="pl-PL"/>
+        </w:rPr>
+        <w:t>1</w:t>
+      </w:r>
+    </w:p>
+    <w:p>
+      <w:pPr>
+        <w:pStyle w:val="Akapitzlist"/>
+        <w:numPr>
+          <w:ilvl w:val="0"/>
+          <w:numId w:val="1"/>
+        </w:numPr>
+        <w:rPr>
+          <w:lang w:val="pl-PL"/>
+        </w:rPr>
+      </w:pPr>
+      <w:r>
+        <w:rPr>
+          <w:lang w:val="pl-PL"/>
+        </w:rPr>
+        <w:t xml:space="preserve">Skrętka </w:t>
+      </w:r>
+      <w:r>
+        <w:rPr>
+          <w:lang w:val="pl-PL"/>
+        </w:rPr>
+        <w:t xml:space="preserve">UTP składa się z </w:t>
+      </w:r>
+    </w:p>
+    <w:p>
+      <w:pPr>
+        <w:pStyle w:val="Akapitzlist"/>
+        <w:numPr>
+          <w:ilvl w:val="1"/>
+          <w:numId w:val="1"/>
+        </w:numPr>
+        <w:rPr>
+          <w:highlight w:val="green"/>
+          <w:lang w:val="pl-PL"/>
+        </w:rPr>
+      </w:pPr>
+      <w:r>
+        <w:rPr>
+          <w:highlight w:val="green"/>
+          <w:lang w:val="pl-PL"/>
+        </w:rPr>
+        <w:t>czterech</w:t>
+      </w:r>
+      <w:r>
+        <w:rPr>
+          <w:highlight w:val="green"/>
+          <w:lang w:val="pl-PL"/>
+        </w:rPr>
+        <w:t xml:space="preserve"> par</w:t>
+      </w:r>
+    </w:p>
+    <w:p>
+      <w:pPr>
+        <w:pStyle w:val="Akapitzlist"/>
+        <w:numPr>
+          <w:ilvl w:val="1"/>
+          <w:numId w:val="1"/>
+        </w:numPr>
+        <w:rPr>
+          <w:lang w:val="pl-PL"/>
+        </w:rPr>
+      </w:pPr>
+      <w:r>
+        <w:rPr>
+          <w:lang w:val="pl-PL"/>
+        </w:rPr>
+        <w:t>dwóch</w:t>
+      </w:r>
+      <w:r>
+        <w:rPr>
+          <w:lang w:val="pl-PL"/>
+        </w:rPr>
+        <w:t xml:space="preserve"> par</w:t>
+      </w:r>
+    </w:p>
+    <w:p>
+      <w:pPr>
+        <w:pStyle w:val="Akapitzlist"/>
+        <w:numPr>
+          <w:ilvl w:val="1"/>
+          <w:numId w:val="1"/>
+        </w:numPr>
+        <w:rPr>
+          <w:lang w:val="pl-PL"/>
+        </w:rPr>
+      </w:pPr>
+      <w:r>
+        <w:rPr>
+          <w:lang w:val="pl-PL"/>
+        </w:rPr>
+        <w:t>ośmiu</w:t>
+      </w:r>
+      <w:r>
+        <w:rPr>
+          <w:lang w:val="pl-PL"/>
+        </w:rPr>
+        <w:t xml:space="preserve"> par</w:t>
+      </w:r>
+    </w:p>
+    <w:p>
+      <w:pPr>
+        <w:pStyle w:val="Akapitzlist"/>
+        <w:numPr>
+          <w:ilvl w:val="1"/>
+          <w:numId w:val="1"/>
+        </w:numPr>
+        <w:rPr>
+          <w:lang w:val="pl-PL"/>
+        </w:rPr>
+      </w:pPr>
+      <w:r>
+        <w:rPr>
+          <w:lang w:val="pl-PL"/>
+        </w:rPr>
+        <w:t>sześciu</w:t>
+      </w:r>
+      <w:r>
+        <w:rPr>
+          <w:lang w:val="pl-PL"/>
+        </w:rPr>
+        <w:t xml:space="preserve"> par</w:t>
+      </w:r>
+    </w:p>
+    <w:p>
+      <w:pPr>
+        <w:pStyle w:val="Akapitzlist"/>
+        <w:numPr>
+          <w:ilvl w:val="0"/>
+          <w:numId w:val="1"/>
+        </w:numPr>
+        <w:rPr>
+          <w:lang w:val="pl-PL"/>
+        </w:rPr>
+      </w:pPr>
+      <w:r>
+        <w:rPr>
+          <w:lang w:val="pl-PL"/>
+        </w:rPr>
+        <w:t>IPv6 ma długość</w:t>
+      </w:r>
+    </w:p>
+    <w:p>
+      <w:pPr>
+        <w:pStyle w:val="Akapitzlist"/>
+        <w:numPr>
+          <w:ilvl w:val="1"/>
+          <w:numId w:val="1"/>
+        </w:numPr>
+        <w:rPr>
+          <w:highlight w:val="green"/>
+          <w:lang w:val="pl-PL"/>
+        </w:rPr>
+      </w:pPr>
+      <w:r>
+        <w:rPr>
+          <w:highlight w:val="green"/>
+          <w:lang w:val="pl-PL"/>
+        </w:rPr>
+        <w:t>128 bitów</w:t>
+      </w:r>
+    </w:p>
+    <w:p>
+      <w:pPr>
+        <w:pStyle w:val="Akapitzlist"/>
+        <w:numPr>
+          <w:ilvl w:val="1"/>
+          <w:numId w:val="1"/>
+        </w:numPr>
+        <w:rPr>
+          <w:lang w:val="pl-PL"/>
+        </w:rPr>
+      </w:pPr>
+      <w:r>
+        <w:rPr>
+          <w:lang w:val="pl-PL"/>
+        </w:rPr>
+        <w:t>64 bitów</w:t>
+      </w:r>
+    </w:p>
+    <w:p>
+      <w:pPr>
+        <w:pStyle w:val="Akapitzlist"/>
+        <w:numPr>
+          <w:ilvl w:val="1"/>
+          <w:numId w:val="1"/>
+        </w:numPr>
+        <w:rPr>
+          <w:lang w:val="pl-PL"/>
+        </w:rPr>
+      </w:pPr>
+      <w:r>
+        <w:rPr>
+          <w:lang w:val="pl-PL"/>
+        </w:rPr>
+        <w:t>256 bitów</w:t>
+      </w:r>
+    </w:p>
+    <w:p>
+      <w:pPr>
+        <w:pStyle w:val="Akapitzlist"/>
+        <w:numPr>
+          <w:ilvl w:val="1"/>
+          <w:numId w:val="1"/>
+        </w:numPr>
+        <w:rPr>
+          <w:lang w:val="pl-PL"/>
+        </w:rPr>
+      </w:pPr>
+      <w:r>
+        <w:rPr>
+          <w:lang w:val="pl-PL"/>
+        </w:rPr>
+        <w:t>32 bitów</w:t>
+      </w:r>
+    </w:p>
+    <w:p>
+      <w:pPr>
+        <w:pStyle w:val="Akapitzlist"/>
+        <w:numPr>
+          <w:ilvl w:val="0"/>
+          <w:numId w:val="1"/>
+        </w:numPr>
+        <w:rPr>
+          <w:lang w:val="pl-PL"/>
+        </w:rPr>
+      </w:pPr>
+      <w:r>
+        <w:rPr>
+          <w:lang w:val="pl-PL"/>
+        </w:rPr>
+        <w:t xml:space="preserve">Jaką długość ma </w:t>
+      </w:r>
+      <w:r>
+        <w:rPr>
+          <w:lang w:val="pl-PL"/>
+        </w:rPr>
+        <w:t>adres MAC?</w:t>
+      </w:r>
+    </w:p>
+    <w:p>
+      <w:pPr>
+        <w:pStyle w:val="Akapitzlist"/>
+        <w:numPr>
+          <w:ilvl w:val="1"/>
+          <w:numId w:val="1"/>
+        </w:numPr>
+        <w:rPr>
+          <w:highlight w:val="green"/>
+          <w:lang w:val="pl-PL"/>
+        </w:rPr>
+      </w:pPr>
+      <w:r>
+        <w:rPr>
+          <w:highlight w:val="green"/>
+          <w:lang w:val="pl-PL"/>
+        </w:rPr>
+        <w:t>48</w:t>
+      </w:r>
+      <w:r>
+        <w:rPr>
+          <w:highlight w:val="green"/>
+          <w:lang w:val="pl-PL"/>
+        </w:rPr>
+        <w:t xml:space="preserve"> bity</w:t>
+      </w:r>
+    </w:p>
+    <w:p>
+      <w:pPr>
+        <w:pStyle w:val="Akapitzlist"/>
+        <w:numPr>
+          <w:ilvl w:val="1"/>
+          <w:numId w:val="1"/>
+        </w:numPr>
+        <w:rPr>
+          <w:lang w:val="pl-PL"/>
+        </w:rPr>
+      </w:pPr>
+      <w:r>
+        <w:rPr>
+          <w:lang w:val="pl-PL"/>
+        </w:rPr>
+        <w:t>32 bity</w:t>
+      </w:r>
+    </w:p>
+    <w:p>
+      <w:pPr>
+        <w:pStyle w:val="Akapitzlist"/>
+        <w:numPr>
+          <w:ilvl w:val="1"/>
+          <w:numId w:val="1"/>
+        </w:numPr>
+        <w:rPr>
+          <w:lang w:val="pl-PL"/>
+        </w:rPr>
+      </w:pPr>
+      <w:r>
+        <w:rPr>
+          <w:lang w:val="pl-PL"/>
+        </w:rPr>
+        <w:t>64 bity</w:t>
+      </w:r>
+    </w:p>
+    <w:p>
+      <w:pPr>
+        <w:pStyle w:val="Akapitzlist"/>
+        <w:numPr>
+          <w:ilvl w:val="1"/>
+          <w:numId w:val="1"/>
+        </w:numPr>
+        <w:rPr>
+          <w:lang w:val="pl-PL"/>
+        </w:rPr>
+      </w:pPr>
+      <w:r>
+        <w:rPr>
+          <w:lang w:val="pl-PL"/>
+        </w:rPr>
+        <w:t>54 bity</w:t>
+      </w:r>
+    </w:p>
+    <w:p>
+      <w:pPr>
+        <w:rPr>
+          <w:lang w:val="pl-PL"/>
+        </w:rPr>
+      </w:pPr>
+      <w:r>
+        <w:rPr>
+          <w:lang w:val="pl-PL"/>
+        </w:rPr>
+        <w:br w:type="page"/>
+      </w:r>
+    </w:p>
+    <w:p>
+      <w:pPr>
+        <w:pStyle w:val="Akapitzlist"/>
+        <w:numPr>
+          <w:ilvl w:val="0"/>
+          <w:numId w:val="1"/>
+        </w:numPr>
+        <w:rPr>
+          <w:lang w:val="pl-PL"/>
+        </w:rPr>
+      </w:pPr>
+      <w:r>
+        <w:rPr>
+          <w:lang w:val="pl-PL"/>
+        </w:rPr>
         <w:t>N</w:t>
       </w:r>
       <w:r>
         <w:rPr>
           <w:lang w:val="pl-PL"/>
         </w:rPr>
-        <w:t>owe rozwiązania okablowania poziomego dla biur o zmiennej aranżacji wnętrz</w:t>
+        <w:t>AT tłumaczy adresy</w:t>
+      </w:r>
+    </w:p>
+    <w:p>
+      <w:pPr>
+        <w:pStyle w:val="Akapitzlist"/>
+        <w:numPr>
+          <w:ilvl w:val="1"/>
+          <w:numId w:val="1"/>
+        </w:numPr>
+        <w:rPr>
+          <w:highlight w:val="green"/>
+          <w:lang w:val="pl-PL"/>
+        </w:rPr>
+      </w:pPr>
+      <w:r>
+        <w:rPr>
+          <w:highlight w:val="green"/>
+          <w:lang w:val="pl-PL"/>
+        </w:rPr>
+        <w:t>Prywatne na publiczne</w:t>
+      </w:r>
+    </w:p>
+    <w:p>
+      <w:pPr>
+        <w:pStyle w:val="Akapitzlist"/>
+        <w:numPr>
+          <w:ilvl w:val="1"/>
+          <w:numId w:val="1"/>
+        </w:numPr>
+        <w:rPr>
+          <w:lang w:val="pl-PL"/>
+        </w:rPr>
+      </w:pPr>
+      <w:r>
+        <w:rPr>
+          <w:lang w:val="pl-PL"/>
+        </w:rPr>
+        <w:t xml:space="preserve">Publiczne na prywatne </w:t>
+      </w:r>
+    </w:p>
+    <w:p>
+      <w:pPr>
+        <w:pStyle w:val="Akapitzlist"/>
+        <w:numPr>
+          <w:ilvl w:val="1"/>
+          <w:numId w:val="1"/>
+        </w:numPr>
+        <w:rPr>
+          <w:lang w:val="pl-PL"/>
+        </w:rPr>
+      </w:pPr>
+      <w:r>
+        <w:rPr>
+          <w:lang w:val="pl-PL"/>
+        </w:rPr>
+        <w:t xml:space="preserve">Lokalne na </w:t>
+      </w:r>
+      <w:r>
+        <w:rPr>
+          <w:lang w:val="pl-PL"/>
+        </w:rPr>
+        <w:t>ogólne</w:t>
+      </w:r>
+    </w:p>
+    <w:p>
+      <w:pPr>
+        <w:pStyle w:val="Akapitzlist"/>
+        <w:numPr>
+          <w:ilvl w:val="1"/>
+          <w:numId w:val="1"/>
+        </w:numPr>
+        <w:rPr>
+          <w:lang w:val="pl-PL"/>
+        </w:rPr>
+      </w:pPr>
+      <w:r>
+        <w:rPr>
+          <w:lang w:val="pl-PL"/>
+        </w:rPr>
+        <w:t>Ogólne na lokalne</w:t>
       </w:r>
     </w:p>
     <w:p>
@@ -2432,13 +4869,94 @@
         <w:rPr>
           <w:lang w:val="pl-PL"/>
         </w:rPr>
-        <w:t>M</w:t>
-      </w:r>
-      <w:r>
-        <w:rPr>
-          <w:lang w:val="pl-PL"/>
-        </w:rPr>
-        <w:t>etoda przygotowania i prowadzenia procesu wytworzenia lub przetwarzania jakiegoś dobra lub informacji</w:t>
+        <w:t>Urządzenie sieciowe to m. in.</w:t>
+      </w:r>
+    </w:p>
+    <w:p>
+      <w:pPr>
+        <w:pStyle w:val="Akapitzlist"/>
+        <w:numPr>
+          <w:ilvl w:val="1"/>
+          <w:numId w:val="1"/>
+        </w:numPr>
+        <w:rPr>
+          <w:highlight w:val="green"/>
+          <w:lang w:val="pl-PL"/>
+        </w:rPr>
+      </w:pPr>
+      <w:r>
+        <w:rPr>
+          <w:highlight w:val="green"/>
+          <w:lang w:val="pl-PL"/>
+        </w:rPr>
+        <w:t>Konce</w:t>
+      </w:r>
+      <w:r>
+        <w:rPr>
+          <w:highlight w:val="green"/>
+          <w:lang w:val="pl-PL"/>
+        </w:rPr>
+        <w:t xml:space="preserve">ntrator </w:t>
+      </w:r>
+    </w:p>
+    <w:p>
+      <w:pPr>
+        <w:pStyle w:val="Akapitzlist"/>
+        <w:numPr>
+          <w:ilvl w:val="1"/>
+          <w:numId w:val="1"/>
+        </w:numPr>
+        <w:rPr>
+          <w:lang w:val="pl-PL"/>
+        </w:rPr>
+      </w:pPr>
+      <w:r>
+        <w:rPr>
+          <w:lang w:val="pl-PL"/>
+        </w:rPr>
+        <w:t>Kompensator</w:t>
+      </w:r>
+    </w:p>
+    <w:p>
+      <w:pPr>
+        <w:pStyle w:val="Akapitzlist"/>
+        <w:numPr>
+          <w:ilvl w:val="1"/>
+          <w:numId w:val="1"/>
+        </w:numPr>
+        <w:rPr>
+          <w:lang w:val="pl-PL"/>
+        </w:rPr>
+      </w:pPr>
+      <w:r>
+        <w:rPr>
+          <w:lang w:val="pl-PL"/>
+        </w:rPr>
+        <w:t>Kontener</w:t>
+      </w:r>
+    </w:p>
+    <w:p>
+      <w:pPr>
+        <w:pStyle w:val="Akapitzlist"/>
+        <w:numPr>
+          <w:ilvl w:val="1"/>
+          <w:numId w:val="1"/>
+        </w:numPr>
+        <w:rPr>
+          <w:lang w:val="pl-PL"/>
+        </w:rPr>
+      </w:pPr>
+      <w:r>
+        <w:rPr>
+          <w:lang w:val="pl-PL"/>
+        </w:rPr>
+        <w:t>Ko</w:t>
+      </w:r>
+      <w:r>
+        <w:rPr>
+          <w:lang w:val="pl-PL"/>
+        </w:rPr>
+        <w:t>ndensator</w:t>
       </w:r>
     </w:p>
     <w:p>
@@ -2456,13 +4974,87 @@
         <w:rPr>
           <w:lang w:val="pl-PL"/>
         </w:rPr>
-        <w:t>K</w:t>
-      </w:r>
-      <w:r>
-        <w:rPr>
-          <w:lang w:val="pl-PL"/>
-        </w:rPr>
-        <w:t>arta rozszerzenia, która służy do przekształcania pakietów danych w sygnały, które są przesyłane w sieci komputerowej.</w:t>
+        <w:t xml:space="preserve">Ile mamy klas </w:t>
+      </w:r>
+      <w:r>
+        <w:rPr>
+          <w:lang w:val="pl-PL"/>
+        </w:rPr>
+        <w:t>adresu IPv4?</w:t>
+      </w:r>
+    </w:p>
+    <w:p>
+      <w:pPr>
+        <w:pStyle w:val="Akapitzlist"/>
+        <w:numPr>
+          <w:ilvl w:val="1"/>
+          <w:numId w:val="1"/>
+        </w:numPr>
+        <w:rPr>
+          <w:highlight w:val="green"/>
+          <w:lang w:val="pl-PL"/>
+        </w:rPr>
+      </w:pPr>
+      <w:r>
+        <w:rPr>
+          <w:highlight w:val="green"/>
+          <w:lang w:val="pl-PL"/>
+        </w:rPr>
+        <w:t>5</w:t>
+      </w:r>
+    </w:p>
+    <w:p>
+      <w:pPr>
+        <w:pStyle w:val="Akapitzlist"/>
+        <w:numPr>
+          <w:ilvl w:val="1"/>
+          <w:numId w:val="1"/>
+        </w:numPr>
+        <w:rPr>
+          <w:lang w:val="pl-PL"/>
+        </w:rPr>
+      </w:pPr>
+      <w:r>
+        <w:rPr>
+          <w:lang w:val="pl-PL"/>
+        </w:rPr>
+        <w:t>4</w:t>
+      </w:r>
+    </w:p>
+    <w:p>
+      <w:pPr>
+        <w:pStyle w:val="Akapitzlist"/>
+        <w:numPr>
+          <w:ilvl w:val="1"/>
+          <w:numId w:val="1"/>
+        </w:numPr>
+        <w:rPr>
+          <w:lang w:val="pl-PL"/>
+        </w:rPr>
+      </w:pPr>
+      <w:r>
+        <w:rPr>
+          <w:lang w:val="pl-PL"/>
+        </w:rPr>
+        <w:t>3</w:t>
+      </w:r>
+    </w:p>
+    <w:p>
+      <w:pPr>
+        <w:pStyle w:val="Akapitzlist"/>
+        <w:numPr>
+          <w:ilvl w:val="1"/>
+          <w:numId w:val="1"/>
+        </w:numPr>
+        <w:rPr>
+          <w:lang w:val="pl-PL"/>
+        </w:rPr>
+      </w:pPr>
+      <w:r>
+        <w:rPr>
+          <w:lang w:val="pl-PL"/>
+        </w:rPr>
+        <w:t>6</w:t>
       </w:r>
     </w:p>
     <w:p>
@@ -2480,13 +5072,87 @@
         <w:rPr>
           <w:lang w:val="pl-PL"/>
         </w:rPr>
-        <w:t>U</w:t>
-      </w:r>
-      <w:r>
-        <w:rPr>
-          <w:lang w:val="pl-PL"/>
-        </w:rPr>
-        <w:t>rządzenie łączące segmenty sieci komputerowej pracujące głównie w drugiej 123456 78910 warstwie modelu ISO/OSI.</w:t>
+        <w:t>Zapora internetowa służy do:</w:t>
+      </w:r>
+    </w:p>
+    <w:p>
+      <w:pPr>
+        <w:pStyle w:val="Akapitzlist"/>
+        <w:numPr>
+          <w:ilvl w:val="1"/>
+          <w:numId w:val="1"/>
+        </w:numPr>
+        <w:rPr>
+          <w:highlight w:val="green"/>
+          <w:lang w:val="pl-PL"/>
+        </w:rPr>
+      </w:pPr>
+      <w:r>
+        <w:rPr>
+          <w:highlight w:val="green"/>
+          <w:lang w:val="pl-PL"/>
+        </w:rPr>
+        <w:t>Filtrowania ruchu</w:t>
+      </w:r>
+    </w:p>
+    <w:p>
+      <w:pPr>
+        <w:pStyle w:val="Akapitzlist"/>
+        <w:numPr>
+          <w:ilvl w:val="1"/>
+          <w:numId w:val="1"/>
+        </w:numPr>
+        <w:rPr>
+          <w:lang w:val="pl-PL"/>
+        </w:rPr>
+      </w:pPr>
+      <w:r>
+        <w:rPr>
+          <w:lang w:val="pl-PL"/>
+        </w:rPr>
+        <w:t>Filtrowania danych</w:t>
+      </w:r>
+    </w:p>
+    <w:p>
+      <w:pPr>
+        <w:pStyle w:val="Akapitzlist"/>
+        <w:numPr>
+          <w:ilvl w:val="1"/>
+          <w:numId w:val="1"/>
+        </w:numPr>
+        <w:rPr>
+          <w:lang w:val="pl-PL"/>
+        </w:rPr>
+      </w:pPr>
+      <w:r>
+        <w:rPr>
+          <w:lang w:val="pl-PL"/>
+        </w:rPr>
+        <w:t>Wyszukiwania adresów</w:t>
+      </w:r>
+      <w:r>
+        <w:rPr>
+          <w:lang w:val="pl-PL"/>
+        </w:rPr>
+        <w:t xml:space="preserve"> IP</w:t>
+      </w:r>
+    </w:p>
+    <w:p>
+      <w:pPr>
+        <w:pStyle w:val="Akapitzlist"/>
+        <w:numPr>
+          <w:ilvl w:val="1"/>
+          <w:numId w:val="1"/>
+        </w:numPr>
+        <w:rPr>
+          <w:lang w:val="pl-PL"/>
+        </w:rPr>
+      </w:pPr>
+      <w:r>
+        <w:rPr>
+          <w:lang w:val="pl-PL"/>
+        </w:rPr>
+        <w:t>Sprawdzania informacji</w:t>
       </w:r>
     </w:p>
     <w:p>
@@ -2504,110 +5170,85 @@
         <w:rPr>
           <w:lang w:val="pl-PL"/>
         </w:rPr>
-        <w:t>K</w:t>
-      </w:r>
-      <w:r>
-        <w:rPr>
-          <w:lang w:val="pl-PL"/>
-        </w:rPr>
-        <w:t>olor ostatniej żyłki w skrętce typu B</w:t>
-      </w:r>
-    </w:p>
-    <w:p>
-      <w:pPr>
-        <w:pStyle w:val="Akapitzlist"/>
-        <w:numPr>
-          <w:ilvl w:val="0"/>
-          <w:numId w:val="1"/>
-        </w:numPr>
-        <w:rPr>
-          <w:lang w:val="pl-PL"/>
-        </w:rPr>
-      </w:pPr>
-      <w:r>
-        <w:rPr>
-          <w:lang w:val="pl-PL"/>
-        </w:rPr>
-        <w:t>Z</w:t>
-      </w:r>
-      <w:r>
-        <w:rPr>
-          <w:lang w:val="pl-PL"/>
-        </w:rPr>
-        <w:t>abezpieczenie ciała, np. przyrządu, przed oddziaływaniem pól magnetycznych, elektrycznych lub elektromagnetycznych przy użyciu odpowiednich osłon</w:t>
-      </w:r>
-      <w:r>
-        <w:rPr>
-          <w:lang w:val="pl-PL"/>
-        </w:rPr>
-        <w:t xml:space="preserve"> </w:t>
-      </w:r>
-      <w:r>
-        <w:rPr>
-          <w:lang w:val="pl-PL"/>
-        </w:rPr>
-        <w:t>metalowych</w:t>
-      </w:r>
-    </w:p>
-    <w:p>
-      <w:pPr>
-        <w:pStyle w:val="Akapitzlist"/>
-        <w:numPr>
-          <w:ilvl w:val="0"/>
-          <w:numId w:val="1"/>
-        </w:numPr>
-        <w:rPr>
-          <w:lang w:val="pl-PL"/>
-        </w:rPr>
-      </w:pPr>
-      <w:r>
-        <w:rPr>
-          <w:lang w:val="pl-PL"/>
-        </w:rPr>
-        <w:t>R</w:t>
-      </w:r>
-      <w:r>
-        <w:rPr>
-          <w:lang w:val="pl-PL"/>
-        </w:rPr>
-        <w:t>odzaj przewodu sygnałowego służącego do przesyłania informacji, który zbudowany jest z jednej lub większej liczby par kabli skręconych ze sobą</w:t>
-      </w:r>
-    </w:p>
-    <w:p>
-      <w:pPr>
-        <w:pStyle w:val="Akapitzlist"/>
-        <w:numPr>
-          <w:ilvl w:val="0"/>
-          <w:numId w:val="1"/>
-        </w:numPr>
-        <w:rPr>
-          <w:lang w:val="pl-PL"/>
-        </w:rPr>
-      </w:pPr>
-      <w:r>
-        <w:rPr>
-          <w:lang w:val="pl-PL"/>
-        </w:rPr>
-        <w:t>K</w:t>
-      </w:r>
-      <w:r>
-        <w:rPr>
-          <w:lang w:val="pl-PL"/>
-        </w:rPr>
-        <w:t xml:space="preserve">able elektryczne założone w pomieszczeniu, budynku </w:t>
-      </w:r>
-      <w:proofErr w:type="spellStart"/>
-      <w:r>
-        <w:rPr>
-          <w:lang w:val="pl-PL"/>
-        </w:rPr>
-        <w:t>itp</w:t>
-      </w:r>
-      <w:proofErr w:type="spellEnd"/>
-    </w:p>
-    <w:p>
-      <w:pPr>
-        <w:jc w:val="center"/>
+        <w:t>Który protokół jest wykorzystywany prze polecenie ping?</w:t>
+      </w:r>
+    </w:p>
+    <w:p>
+      <w:pPr>
+        <w:pStyle w:val="Akapitzlist"/>
+        <w:numPr>
+          <w:ilvl w:val="1"/>
+          <w:numId w:val="1"/>
+        </w:numPr>
+        <w:rPr>
+          <w:highlight w:val="green"/>
+          <w:lang w:val="pl-PL"/>
+        </w:rPr>
+      </w:pPr>
+      <w:r>
+        <w:rPr>
+          <w:highlight w:val="green"/>
+          <w:lang w:val="pl-PL"/>
+        </w:rPr>
+        <w:t>ICMP</w:t>
+      </w:r>
+    </w:p>
+    <w:p>
+      <w:pPr>
+        <w:pStyle w:val="Akapitzlist"/>
+        <w:numPr>
+          <w:ilvl w:val="1"/>
+          <w:numId w:val="1"/>
+        </w:numPr>
+        <w:rPr>
+          <w:lang w:val="pl-PL"/>
+        </w:rPr>
+      </w:pPr>
+      <w:r>
+        <w:rPr>
+          <w:lang w:val="pl-PL"/>
+        </w:rPr>
+        <w:t>IPX</w:t>
+      </w:r>
+    </w:p>
+    <w:p>
+      <w:pPr>
+        <w:pStyle w:val="Akapitzlist"/>
+        <w:numPr>
+          <w:ilvl w:val="1"/>
+          <w:numId w:val="1"/>
+        </w:numPr>
+        <w:rPr>
+          <w:lang w:val="pl-PL"/>
+        </w:rPr>
+      </w:pPr>
+      <w:r>
+        <w:rPr>
+          <w:lang w:val="pl-PL"/>
+        </w:rPr>
+        <w:t>FTP</w:t>
+      </w:r>
+    </w:p>
+    <w:p>
+      <w:pPr>
+        <w:pStyle w:val="Akapitzlist"/>
+        <w:numPr>
+          <w:ilvl w:val="1"/>
+          <w:numId w:val="1"/>
+        </w:numPr>
+        <w:rPr>
+          <w:lang w:val="pl-PL"/>
+        </w:rPr>
+      </w:pPr>
+      <w:r>
+        <w:rPr>
+          <w:lang w:val="pl-PL"/>
+        </w:rPr>
+        <w:t>SMTP</w:t>
+      </w:r>
+    </w:p>
+    <w:p>
+      <w:pPr>
         <w:rPr>
           <w:b/>
           <w:bCs/>
@@ -2628,7 +5269,7 @@
 </file>
 
 <file path=word/numbering.xml><?xml version="1.0" encoding="utf-8"?>
-<w:numbering xmlns:wpc="http://schemas.microsoft.com/office/word/2010/wordprocessingCanvas" xmlns:cx="http://schemas.microsoft.com/office/drawing/2014/chartex" xmlns:mc="http://schemas.openxmlformats.org/markup-compatibility/2006" xmlns:o="urn:schemas-microsoft-com:office:office" xmlns:r="http://schemas.openxmlformats.org/officeDocument/2006/relationships" xmlns:m="http://schemas.openxmlformats.org/officeDocument/2006/math" xmlns:v="urn:schemas-microsoft-com:vml" xmlns:wp14="http://schemas.microsoft.com/office/word/2010/wordprocessingDrawing" xmlns:wp="http://schemas.openxmlformats.org/drawingml/2006/wordprocessingDrawing" xmlns:w10="urn:schemas-microsoft-com:office:word" xmlns:w="http://schemas.openxmlformats.org/wordprocessingml/2006/main" xmlns:w14="http://schemas.microsoft.com/office/word/2010/wordml" xmlns:w15="http://schemas.microsoft.com/office/word/2012/wordml" xmlns:w16se="http://schemas.microsoft.com/office/word/2015/wordml/symex" xmlns:wpg="http://schemas.microsoft.com/office/word/2010/wordprocessingGroup" xmlns:wpi="http://schemas.microsoft.com/office/word/2010/wordprocessingInk" xmlns:wne="http://schemas.microsoft.com/office/word/2006/wordml" xmlns:wps="http://schemas.microsoft.com/office/word/2010/wordprocessingShape" mc:Ignorable="w14 w15 w16se wp14">
+<w:numbering xmlns:wpc="http://schemas.microsoft.com/office/word/2010/wordprocessingCanvas" xmlns:cx="http://schemas.microsoft.com/office/drawing/2014/chartex" xmlns:cx1="http://schemas.microsoft.com/office/drawing/2015/9/8/chartex" xmlns:cx2="http://schemas.microsoft.com/office/drawing/2015/10/21/chartex" xmlns:cx3="http://schemas.microsoft.com/office/drawing/2016/5/9/chartex" xmlns:cx4="http://schemas.microsoft.com/office/drawing/2016/5/10/chartex" xmlns:cx5="http://schemas.microsoft.com/office/drawing/2016/5/11/chartex" xmlns:cx6="http://schemas.microsoft.com/office/drawing/2016/5/12/chartex" xmlns:cx7="http://schemas.microsoft.com/office/drawing/2016/5/13/chartex" xmlns:cx8="http://schemas.microsoft.com/office/drawing/2016/5/14/chartex" xmlns:mc="http://schemas.openxmlformats.org/markup-compatibility/2006" xmlns:aink="http://schemas.microsoft.com/office/drawing/2016/ink" xmlns:am3d="http://schemas.microsoft.com/office/drawing/2017/model3d" xmlns:o="urn:schemas-microsoft-com:office:office" xmlns:oel="http://schemas.microsoft.com/office/2019/extlst" xmlns:r="http://schemas.openxmlformats.org/officeDocument/2006/relationships" xmlns:m="http://schemas.openxmlformats.org/officeDocument/2006/math" xmlns:v="urn:schemas-microsoft-com:vml" xmlns:wp14="http://schemas.microsoft.com/office/word/2010/wordprocessingDrawing" xmlns:wp="http://schemas.openxmlformats.org/drawingml/2006/wordprocessingDrawing" xmlns:w10="urn:schemas-microsoft-com:office:word" xmlns:w="http://schemas.openxmlformats.org/wordprocessingml/2006/main" xmlns:w14="http://schemas.microsoft.com/office/word/2010/wordml" xmlns:w15="http://schemas.microsoft.com/office/word/2012/wordml" xmlns:w16cex="http://schemas.microsoft.com/office/word/2018/wordml/cex" xmlns:w16cid="http://schemas.microsoft.com/office/word/2016/wordml/cid" xmlns:w16="http://schemas.microsoft.com/office/word/2018/wordml" xmlns:w16sdtdh="http://schemas.microsoft.com/office/word/2020/wordml/sdtdatahash" xmlns:w16se="http://schemas.microsoft.com/office/word/2015/wordml/symex" xmlns:wpg="http://schemas.microsoft.com/office/word/2010/wordprocessingGroup" xmlns:wpi="http://schemas.microsoft.com/office/word/2010/wordprocessingInk" xmlns:wne="http://schemas.microsoft.com/office/word/2006/wordml" xmlns:wps="http://schemas.microsoft.com/office/word/2010/wordprocessingShape" mc:Ignorable="w14 w15 w16se w16cid w16 w16cex w16sdtdh wp14">
   <w:abstractNum w:abstractNumId="0" w15:restartNumberingAfterBreak="0">
     <w:nsid w:val="2D390D09"/>
     <w:multiLevelType w:val="hybridMultilevel"/>
@@ -2718,14 +5359,14 @@
       </w:pPr>
     </w:lvl>
   </w:abstractNum>
-  <w:num w:numId="1">
+  <w:num w:numId="1" w16cid:durableId="1937710167">
     <w:abstractNumId w:val="0"/>
   </w:num>
 </w:numbering>
 </file>
 
 <file path=word/styles.xml><?xml version="1.0" encoding="utf-8"?>
-<w:styles xmlns:mc="http://schemas.openxmlformats.org/markup-compatibility/2006" xmlns:r="http://schemas.openxmlformats.org/officeDocument/2006/relationships" xmlns:w="http://schemas.openxmlformats.org/wordprocessingml/2006/main" xmlns:w14="http://schemas.microsoft.com/office/word/2010/wordml" xmlns:w15="http://schemas.microsoft.com/office/word/2012/wordml" xmlns:w16se="http://schemas.microsoft.com/office/word/2015/wordml/symex" mc:Ignorable="w14 w15 w16se">
+<w:styles xmlns:mc="http://schemas.openxmlformats.org/markup-compatibility/2006" xmlns:r="http://schemas.openxmlformats.org/officeDocument/2006/relationships" xmlns:w="http://schemas.openxmlformats.org/wordprocessingml/2006/main" xmlns:w14="http://schemas.microsoft.com/office/word/2010/wordml" xmlns:w15="http://schemas.microsoft.com/office/word/2012/wordml" xmlns:w16cex="http://schemas.microsoft.com/office/word/2018/wordml/cex" xmlns:w16cid="http://schemas.microsoft.com/office/word/2016/wordml/cid" xmlns:w16="http://schemas.microsoft.com/office/word/2018/wordml" xmlns:w16sdtdh="http://schemas.microsoft.com/office/word/2020/wordml/sdtdatahash" xmlns:w16se="http://schemas.microsoft.com/office/word/2015/wordml/symex" mc:Ignorable="w14 w15 w16se w16cid w16 w16cex w16sdtdh">
   <w:docDefaults>
     <w:rPrDefault>
       <w:rPr>
@@ -2741,7 +5382,7 @@
       </w:pPr>
     </w:pPrDefault>
   </w:docDefaults>
-  <w:latentStyles w:defLockedState="0" w:defUIPriority="99" w:defSemiHidden="0" w:defUnhideWhenUsed="0" w:defQFormat="0" w:count="371">
+  <w:latentStyles w:defLockedState="0" w:defUIPriority="99" w:defSemiHidden="0" w:defUnhideWhenUsed="0" w:defQFormat="0" w:count="376">
     <w:lsdException w:name="Normal" w:uiPriority="0" w:qFormat="1"/>
     <w:lsdException w:name="heading 1" w:uiPriority="9" w:qFormat="1"/>
     <w:lsdException w:name="heading 2" w:semiHidden="1" w:uiPriority="9" w:unhideWhenUsed="1" w:qFormat="1"/>
@@ -3113,6 +5754,11 @@
     <w:lsdException w:name="List Table 5 Dark Accent 6" w:uiPriority="50"/>
     <w:lsdException w:name="List Table 6 Colorful Accent 6" w:uiPriority="51"/>
     <w:lsdException w:name="List Table 7 Colorful Accent 6" w:uiPriority="52"/>
+    <w:lsdException w:name="Mention" w:semiHidden="1" w:unhideWhenUsed="1"/>
+    <w:lsdException w:name="Smart Hyperlink" w:semiHidden="1" w:unhideWhenUsed="1"/>
+    <w:lsdException w:name="Hashtag" w:semiHidden="1" w:unhideWhenUsed="1"/>
+    <w:lsdException w:name="Unresolved Mention" w:semiHidden="1" w:unhideWhenUsed="1"/>
+    <w:lsdException w:name="Smart Link" w:semiHidden="1" w:unhideWhenUsed="1"/>
   </w:latentStyles>
   <w:style w:type="paragraph" w:default="1" w:styleId="Normalny">
     <w:name w:val="Normal"/>
@@ -3121,6 +5767,7 @@
   <w:style w:type="character" w:default="1" w:styleId="Domylnaczcionkaakapitu">
     <w:name w:val="Default Paragraph Font"/>
     <w:uiPriority w:val="1"/>
+    <w:semiHidden/>
     <w:unhideWhenUsed/>
   </w:style>
   <w:style w:type="table" w:default="1" w:styleId="Standardowy">

</xml_diff>